<commit_message>
Made some improvements in the doc
</commit_message>
<xml_diff>
--- a/Capstone Project/Shobhit Mishra Capstone Project.docx
+++ b/Capstone Project/Shobhit Mishra Capstone Project.docx
@@ -65,7 +65,13 @@
         <w:spacing w:before="240" w:after="0"/>
       </w:pPr>
       <w:r>
-        <w:t xml:space="preserve">Financial companies who provide loans to their customers face risk of defaulted loans. Companies often collect a vast amount of data about their customers and the loans. Using Machine Learning techniques, we can predict the outcome of a loan. We can analyze the data to identify the relevant features. We can then use this data to train the Machine Learning model. Having a reliable and accurate model reduces the risk of loan default significantly. </w:t>
+        <w:t>Financial companies who provide loans to their customers face risk of defaulted loans. Companies often collect a vast amount of data about their customers. Using Machine Learning techniques, we can predict the outcome of a loan. We can analyze the data to identify the relevant features</w:t>
+      </w:r>
+      <w:r>
+        <w:t xml:space="preserve"> and</w:t>
+      </w:r>
+      <w:r>
+        <w:t xml:space="preserve"> use this data to train the Machine Learning model. Having a reliable and accurate model reduces the risk of loan default significantly. </w:t>
       </w:r>
     </w:p>
     <w:p>
@@ -81,11 +87,6 @@
       <w:r>
         <w:t xml:space="preserve">. I clean up the data and do exploratory data analysis to identify the useful features. I then create a model to predict the loan outcome. I use the f1 score as a metric to evaluate the performance of the model. </w:t>
       </w:r>
-    </w:p>
-    <w:p>
-      <w:pPr>
-        <w:spacing w:before="240" w:after="0"/>
-      </w:pPr>
     </w:p>
     <w:p>
       <w:pPr>
@@ -222,15 +223,15 @@
           <w:sz w:val="40"/>
           <w:szCs w:val="40"/>
         </w:rPr>
+        <w:t>Metrics</w:t>
+      </w:r>
+    </w:p>
+    <w:p>
+      <w:pPr>
+        <w:spacing w:before="240" w:after="0"/>
+      </w:pPr>
+      <w:r>
         <w:lastRenderedPageBreak/>
-        <w:t>Metrics</w:t>
-      </w:r>
-    </w:p>
-    <w:p>
-      <w:pPr>
-        <w:spacing w:before="240" w:after="0"/>
-      </w:pPr>
-      <w:r>
         <w:t xml:space="preserve">We can use several metrics to measure the performance of binary classification models. F1 score is a widely used metric to measure the performance of binary classifiers and that is what I am going to use in this project. F1 score considers both precision and recall of the model. According to </w:t>
       </w:r>
       <w:proofErr w:type="spellStart"/>
@@ -241,14 +242,35 @@
       <w:r>
         <w:t xml:space="preserve"> </w:t>
       </w:r>
-      <w:hyperlink r:id="rId5" w:anchor="sklearn.metrics.f1_score" w:history="1">
-        <w:r>
-          <w:rPr>
-            <w:rStyle w:val="Hyperlink"/>
-          </w:rPr>
-          <w:t>documentation</w:t>
-        </w:r>
-      </w:hyperlink>
+      <w:r>
+        <w:t>documentation</w:t>
+      </w:r>
+      <w:r>
+        <w:rPr>
+          <w:rStyle w:val="Hyperlink"/>
+        </w:rPr>
+        <w:t xml:space="preserve"> (</w:t>
+      </w:r>
+      <w:r>
+        <w:rPr>
+          <w:rStyle w:val="Hyperlink"/>
+        </w:rPr>
+        <w:t>http://scikit-</w:t>
+      </w:r>
+      <w:bookmarkStart w:id="0" w:name="_GoBack"/>
+      <w:bookmarkEnd w:id="0"/>
+      <w:r>
+        <w:rPr>
+          <w:rStyle w:val="Hyperlink"/>
+        </w:rPr>
+        <w:t>learn.org/stable/modules/generated/sklearn.metrics.f1_score.html#sklearn.metrics.f1_score</w:t>
+      </w:r>
+      <w:r>
+        <w:rPr>
+          <w:rStyle w:val="Hyperlink"/>
+        </w:rPr>
+        <w:t>)</w:t>
+      </w:r>
       <w:r>
         <w:t>, F1 score can be defined as:</w:t>
       </w:r>
@@ -494,7 +516,25 @@
         <w:spacing w:before="240" w:after="0"/>
       </w:pPr>
       <w:r>
-        <w:t>The lending tree dataset is an unprocessed data set with hundreds of columns. The dataset is so big that lending tree provides a separate excel to explain what individual columns stand for. Here is the summary for the unprocessed data set:</w:t>
+        <w:t xml:space="preserve">The lending tree dataset is an unprocessed data set with hundreds of columns. The dataset is so big that lending tree provides a separate excel </w:t>
+      </w:r>
+      <w:r>
+        <w:t xml:space="preserve">sheet </w:t>
+      </w:r>
+      <w:r>
+        <w:t xml:space="preserve">to explain what individual columns stand for. </w:t>
+      </w:r>
+      <w:r>
+        <w:t>I have attached that excel sheet (</w:t>
+      </w:r>
+      <w:r>
+        <w:t>LCDataDictionary.xlsx</w:t>
+      </w:r>
+      <w:r>
+        <w:t xml:space="preserve">) in the root folder. </w:t>
+      </w:r>
+      <w:r>
+        <w:t>Here is the summary for the unprocessed data set:</w:t>
       </w:r>
     </w:p>
     <w:p>
@@ -637,7 +677,19 @@
         <w:spacing w:before="240" w:after="0"/>
       </w:pPr>
       <w:r>
-        <w:t xml:space="preserve">Out of these columns, 60 columns have either 1 or 0 values. These columns are of no use to us and we drop them. </w:t>
+        <w:t xml:space="preserve">Out of these columns, 60 columns have either </w:t>
+      </w:r>
+      <w:r>
+        <w:t>blank or only one value</w:t>
+      </w:r>
+      <w:r>
+        <w:t>. These columns are of no use to us and we</w:t>
+      </w:r>
+      <w:r>
+        <w:t xml:space="preserve"> can safely</w:t>
+      </w:r>
+      <w:r>
+        <w:t xml:space="preserve"> drop them. </w:t>
       </w:r>
     </w:p>
     <w:p>
@@ -1210,7 +1262,7 @@
                     <pic:cNvPicPr/>
                   </pic:nvPicPr>
                   <pic:blipFill>
-                    <a:blip r:embed="rId6">
+                    <a:blip r:embed="rId5">
                       <a:extLst>
                         <a:ext uri="{28A0092B-C50C-407E-A947-70E740481C1C}">
                           <a14:useLocalDpi xmlns:a14="http://schemas.microsoft.com/office/drawing/2010/main" val="0"/>
@@ -1258,25 +1310,29 @@
         <w:spacing w:before="240" w:after="0"/>
         <w:rPr>
           <w:rFonts w:ascii="Calibri" w:eastAsia="Times New Roman" w:hAnsi="Calibri" w:cs="Calibri"/>
-          <w:color w:val="000000"/>
-        </w:rPr>
-      </w:pPr>
-      <w:r>
+          <w:i/>
+          <w:color w:val="000000"/>
+        </w:rPr>
+      </w:pPr>
+      <w:r>
+        <w:rPr>
+          <w:i/>
+        </w:rPr>
+        <w:t xml:space="preserve">Note: </w:t>
+      </w:r>
+      <w:r>
+        <w:rPr>
+          <w:i/>
+        </w:rPr>
         <w:t>Delinq_2yrs denotes t</w:t>
       </w:r>
       <w:r>
         <w:rPr>
           <w:rFonts w:ascii="Calibri" w:eastAsia="Times New Roman" w:hAnsi="Calibri" w:cs="Calibri"/>
-          <w:color w:val="000000"/>
-        </w:rPr>
-        <w:t>he number of 30+ days past-due incidences of delinquency in the borrower's credit file for the past 2 years</w:t>
-      </w:r>
-      <w:r>
-        <w:rPr>
-          <w:rFonts w:ascii="Calibri" w:eastAsia="Times New Roman" w:hAnsi="Calibri" w:cs="Calibri"/>
-          <w:color w:val="000000"/>
-        </w:rPr>
-        <w:t>.</w:t>
+          <w:i/>
+          <w:color w:val="000000"/>
+        </w:rPr>
+        <w:t>he number of 30+ days past-due incidences of delinquency in the borrower's credit file for the past 2 years.</w:t>
       </w:r>
     </w:p>
     <w:p>
@@ -1307,6 +1363,142 @@
                 <pic:pic xmlns:pic="http://schemas.openxmlformats.org/drawingml/2006/picture">
                   <pic:nvPicPr>
                     <pic:cNvPr id="2" name="int_rate delinq_2yrs joint plot.png"/>
+                    <pic:cNvPicPr/>
+                  </pic:nvPicPr>
+                  <pic:blipFill>
+                    <a:blip r:embed="rId6">
+                      <a:extLst>
+                        <a:ext uri="{28A0092B-C50C-407E-A947-70E740481C1C}">
+                          <a14:useLocalDpi xmlns:a14="http://schemas.microsoft.com/office/drawing/2010/main" val="0"/>
+                        </a:ext>
+                      </a:extLst>
+                    </a:blip>
+                    <a:stretch>
+                      <a:fillRect/>
+                    </a:stretch>
+                  </pic:blipFill>
+                  <pic:spPr>
+                    <a:xfrm>
+                      <a:off x="0" y="0"/>
+                      <a:ext cx="5360621" cy="5398730"/>
+                    </a:xfrm>
+                    <a:prstGeom prst="rect">
+                      <a:avLst/>
+                    </a:prstGeom>
+                  </pic:spPr>
+                </pic:pic>
+              </a:graphicData>
+            </a:graphic>
+          </wp:inline>
+        </w:drawing>
+      </w:r>
+    </w:p>
+    <w:p>
+      <w:pPr>
+        <w:spacing w:before="240" w:after="0"/>
+        <w:rPr>
+          <w:rFonts w:ascii="Calibri" w:eastAsia="Times New Roman" w:hAnsi="Calibri" w:cs="Calibri"/>
+          <w:color w:val="000000"/>
+        </w:rPr>
+      </w:pPr>
+      <w:r>
+        <w:rPr>
+          <w:rFonts w:ascii="Calibri" w:eastAsia="Times New Roman" w:hAnsi="Calibri" w:cs="Calibri"/>
+          <w:color w:val="000000"/>
+        </w:rPr>
+        <w:t xml:space="preserve">As we can see, the interest rate seem to start at a higher rate for higher delinquency rate. There are however other factors which affect the interest rate and that is why there is no clear linear relationship between these two features. </w:t>
+      </w:r>
+    </w:p>
+    <w:p>
+      <w:pPr>
+        <w:spacing w:before="240" w:after="0"/>
+        <w:rPr>
+          <w:rFonts w:ascii="Calibri" w:eastAsia="Times New Roman" w:hAnsi="Calibri" w:cs="Calibri"/>
+          <w:color w:val="000000"/>
+        </w:rPr>
+      </w:pPr>
+      <w:r>
+        <w:rPr>
+          <w:rFonts w:ascii="Calibri" w:eastAsia="Times New Roman" w:hAnsi="Calibri" w:cs="Calibri"/>
+          <w:color w:val="000000"/>
+        </w:rPr>
+        <w:t>The following graph is a joint plot between interest rate and ‘</w:t>
+      </w:r>
+      <w:proofErr w:type="spellStart"/>
+      <w:r>
+        <w:rPr>
+          <w:rFonts w:ascii="Calibri" w:eastAsia="Times New Roman" w:hAnsi="Calibri" w:cs="Calibri"/>
+          <w:color w:val="000000"/>
+        </w:rPr>
+        <w:t>revol_util</w:t>
+      </w:r>
+      <w:proofErr w:type="spellEnd"/>
+      <w:r>
+        <w:rPr>
+          <w:rFonts w:ascii="Calibri" w:eastAsia="Times New Roman" w:hAnsi="Calibri" w:cs="Calibri"/>
+          <w:color w:val="000000"/>
+        </w:rPr>
+        <w:t>’. ‘</w:t>
+      </w:r>
+      <w:proofErr w:type="spellStart"/>
+      <w:r>
+        <w:rPr>
+          <w:rFonts w:ascii="Calibri" w:eastAsia="Times New Roman" w:hAnsi="Calibri" w:cs="Calibri"/>
+          <w:color w:val="000000"/>
+        </w:rPr>
+        <w:t>Revol_util</w:t>
+      </w:r>
+      <w:proofErr w:type="spellEnd"/>
+      <w:r>
+        <w:rPr>
+          <w:rFonts w:ascii="Calibri" w:eastAsia="Times New Roman" w:hAnsi="Calibri" w:cs="Calibri"/>
+          <w:color w:val="000000"/>
+        </w:rPr>
+        <w:t>’ denotes “</w:t>
+      </w:r>
+      <w:r>
+        <w:rPr>
+          <w:rFonts w:ascii="Calibri" w:eastAsia="Times New Roman" w:hAnsi="Calibri" w:cs="Calibri"/>
+          <w:color w:val="000000"/>
+        </w:rPr>
+        <w:t>Revolving line utilization rate, or the amount of credit the borrower is using relative to all available revolving credit.</w:t>
+      </w:r>
+      <w:r>
+        <w:rPr>
+          <w:rFonts w:ascii="Calibri" w:eastAsia="Times New Roman" w:hAnsi="Calibri" w:cs="Calibri"/>
+          <w:color w:val="000000"/>
+        </w:rPr>
+        <w:t>”</w:t>
+      </w:r>
+    </w:p>
+    <w:p>
+      <w:pPr>
+        <w:spacing w:before="240" w:after="0"/>
+        <w:rPr>
+          <w:rFonts w:ascii="Calibri" w:eastAsia="Times New Roman" w:hAnsi="Calibri" w:cs="Calibri"/>
+          <w:color w:val="000000"/>
+        </w:rPr>
+      </w:pPr>
+      <w:r>
+        <w:rPr>
+          <w:rFonts w:ascii="Calibri" w:eastAsia="Times New Roman" w:hAnsi="Calibri" w:cs="Calibri"/>
+          <w:noProof/>
+          <w:color w:val="000000"/>
+        </w:rPr>
+        <w:lastRenderedPageBreak/>
+        <w:drawing>
+          <wp:inline distT="0" distB="0" distL="0" distR="0">
+            <wp:extent cx="5360621" cy="5398730"/>
+            <wp:effectExtent l="0" t="0" r="0" b="0"/>
+            <wp:docPr id="3" name="Picture 3"/>
+            <wp:cNvGraphicFramePr>
+              <a:graphicFrameLocks xmlns:a="http://schemas.openxmlformats.org/drawingml/2006/main" noChangeAspect="1"/>
+            </wp:cNvGraphicFramePr>
+            <a:graphic xmlns:a="http://schemas.openxmlformats.org/drawingml/2006/main">
+              <a:graphicData uri="http://schemas.openxmlformats.org/drawingml/2006/picture">
+                <pic:pic xmlns:pic="http://schemas.openxmlformats.org/drawingml/2006/picture">
+                  <pic:nvPicPr>
+                    <pic:cNvPr id="3" name="int_rate revol_util joint plot.png"/>
                     <pic:cNvPicPr/>
                   </pic:nvPicPr>
                   <pic:blipFill>
@@ -1350,142 +1542,6 @@
           <w:rFonts w:ascii="Calibri" w:eastAsia="Times New Roman" w:hAnsi="Calibri" w:cs="Calibri"/>
           <w:color w:val="000000"/>
         </w:rPr>
-        <w:t xml:space="preserve">As we can see, the interest rate seem to start at a higher rate for higher delinquency rate. There are however other factors which affect the interest rate in addition to this feature and that is why there is no clear linear relationship between these two features. </w:t>
-      </w:r>
-    </w:p>
-    <w:p>
-      <w:pPr>
-        <w:spacing w:before="240" w:after="0"/>
-        <w:rPr>
-          <w:rFonts w:ascii="Calibri" w:eastAsia="Times New Roman" w:hAnsi="Calibri" w:cs="Calibri"/>
-          <w:color w:val="000000"/>
-        </w:rPr>
-      </w:pPr>
-      <w:r>
-        <w:rPr>
-          <w:rFonts w:ascii="Calibri" w:eastAsia="Times New Roman" w:hAnsi="Calibri" w:cs="Calibri"/>
-          <w:color w:val="000000"/>
-        </w:rPr>
-        <w:t>The following graph is a joint plot between interest rate and ‘</w:t>
-      </w:r>
-      <w:proofErr w:type="spellStart"/>
-      <w:r>
-        <w:rPr>
-          <w:rFonts w:ascii="Calibri" w:eastAsia="Times New Roman" w:hAnsi="Calibri" w:cs="Calibri"/>
-          <w:color w:val="000000"/>
-        </w:rPr>
-        <w:t>revol_util</w:t>
-      </w:r>
-      <w:proofErr w:type="spellEnd"/>
-      <w:r>
-        <w:rPr>
-          <w:rFonts w:ascii="Calibri" w:eastAsia="Times New Roman" w:hAnsi="Calibri" w:cs="Calibri"/>
-          <w:color w:val="000000"/>
-        </w:rPr>
-        <w:t>’. ‘</w:t>
-      </w:r>
-      <w:proofErr w:type="spellStart"/>
-      <w:r>
-        <w:rPr>
-          <w:rFonts w:ascii="Calibri" w:eastAsia="Times New Roman" w:hAnsi="Calibri" w:cs="Calibri"/>
-          <w:color w:val="000000"/>
-        </w:rPr>
-        <w:t>Revol_util</w:t>
-      </w:r>
-      <w:proofErr w:type="spellEnd"/>
-      <w:r>
-        <w:rPr>
-          <w:rFonts w:ascii="Calibri" w:eastAsia="Times New Roman" w:hAnsi="Calibri" w:cs="Calibri"/>
-          <w:color w:val="000000"/>
-        </w:rPr>
-        <w:t>’ denotes “</w:t>
-      </w:r>
-      <w:r>
-        <w:rPr>
-          <w:rFonts w:ascii="Calibri" w:eastAsia="Times New Roman" w:hAnsi="Calibri" w:cs="Calibri"/>
-          <w:color w:val="000000"/>
-        </w:rPr>
-        <w:t>Revolving line utilization rate, or the amount of credit the borrower is using relative to all available revolving credit.</w:t>
-      </w:r>
-      <w:r>
-        <w:rPr>
-          <w:rFonts w:ascii="Calibri" w:eastAsia="Times New Roman" w:hAnsi="Calibri" w:cs="Calibri"/>
-          <w:color w:val="000000"/>
-        </w:rPr>
-        <w:t>”</w:t>
-      </w:r>
-    </w:p>
-    <w:p>
-      <w:pPr>
-        <w:spacing w:before="240" w:after="0"/>
-        <w:rPr>
-          <w:rFonts w:ascii="Calibri" w:eastAsia="Times New Roman" w:hAnsi="Calibri" w:cs="Calibri"/>
-          <w:color w:val="000000"/>
-        </w:rPr>
-      </w:pPr>
-      <w:r>
-        <w:rPr>
-          <w:rFonts w:ascii="Calibri" w:eastAsia="Times New Roman" w:hAnsi="Calibri" w:cs="Calibri"/>
-          <w:noProof/>
-          <w:color w:val="000000"/>
-        </w:rPr>
-        <w:lastRenderedPageBreak/>
-        <w:drawing>
-          <wp:inline distT="0" distB="0" distL="0" distR="0">
-            <wp:extent cx="5360621" cy="5398730"/>
-            <wp:effectExtent l="0" t="0" r="0" b="0"/>
-            <wp:docPr id="3" name="Picture 3"/>
-            <wp:cNvGraphicFramePr>
-              <a:graphicFrameLocks xmlns:a="http://schemas.openxmlformats.org/drawingml/2006/main" noChangeAspect="1"/>
-            </wp:cNvGraphicFramePr>
-            <a:graphic xmlns:a="http://schemas.openxmlformats.org/drawingml/2006/main">
-              <a:graphicData uri="http://schemas.openxmlformats.org/drawingml/2006/picture">
-                <pic:pic xmlns:pic="http://schemas.openxmlformats.org/drawingml/2006/picture">
-                  <pic:nvPicPr>
-                    <pic:cNvPr id="3" name="int_rate revol_util joint plot.png"/>
-                    <pic:cNvPicPr/>
-                  </pic:nvPicPr>
-                  <pic:blipFill>
-                    <a:blip r:embed="rId8">
-                      <a:extLst>
-                        <a:ext uri="{28A0092B-C50C-407E-A947-70E740481C1C}">
-                          <a14:useLocalDpi xmlns:a14="http://schemas.microsoft.com/office/drawing/2010/main" val="0"/>
-                        </a:ext>
-                      </a:extLst>
-                    </a:blip>
-                    <a:stretch>
-                      <a:fillRect/>
-                    </a:stretch>
-                  </pic:blipFill>
-                  <pic:spPr>
-                    <a:xfrm>
-                      <a:off x="0" y="0"/>
-                      <a:ext cx="5360621" cy="5398730"/>
-                    </a:xfrm>
-                    <a:prstGeom prst="rect">
-                      <a:avLst/>
-                    </a:prstGeom>
-                  </pic:spPr>
-                </pic:pic>
-              </a:graphicData>
-            </a:graphic>
-          </wp:inline>
-        </w:drawing>
-      </w:r>
-    </w:p>
-    <w:p>
-      <w:pPr>
-        <w:spacing w:before="240" w:after="0"/>
-        <w:rPr>
-          <w:rFonts w:ascii="Calibri" w:eastAsia="Times New Roman" w:hAnsi="Calibri" w:cs="Calibri"/>
-          <w:color w:val="000000"/>
-        </w:rPr>
-      </w:pPr>
-      <w:r>
-        <w:rPr>
-          <w:rFonts w:ascii="Calibri" w:eastAsia="Times New Roman" w:hAnsi="Calibri" w:cs="Calibri"/>
-          <w:color w:val="000000"/>
-        </w:rPr>
         <w:t xml:space="preserve">Here the trend seems to be clearer. Interest rate tend to increase with increase in </w:t>
       </w:r>
       <w:proofErr w:type="spellStart"/>
@@ -1562,15 +1618,30 @@
         </w:rPr>
         <w:t xml:space="preserve">Since this is a binary classification problem, we can choose from a variety of algorithms. I used </w:t>
       </w:r>
-      <w:hyperlink r:id="rId9" w:history="1">
-        <w:r>
-          <w:rPr>
-            <w:rStyle w:val="Hyperlink"/>
-            <w:rFonts w:ascii="Calibri" w:eastAsia="Times New Roman" w:hAnsi="Calibri" w:cs="Calibri"/>
-          </w:rPr>
-          <w:t>this</w:t>
-        </w:r>
-      </w:hyperlink>
+      <w:r>
+        <w:rPr>
+          <w:rFonts w:ascii="Calibri" w:eastAsia="Times New Roman" w:hAnsi="Calibri" w:cs="Calibri"/>
+        </w:rPr>
+        <w:t>this</w:t>
+      </w:r>
+      <w:r>
+        <w:rPr>
+          <w:rFonts w:ascii="Calibri" w:eastAsia="Times New Roman" w:hAnsi="Calibri" w:cs="Calibri"/>
+        </w:rPr>
+        <w:t xml:space="preserve"> (</w:t>
+      </w:r>
+      <w:r>
+        <w:rPr>
+          <w:rFonts w:ascii="Calibri" w:eastAsia="Times New Roman" w:hAnsi="Calibri" w:cs="Calibri"/>
+        </w:rPr>
+        <w:t>http://scikit-learn.org/stable/tutorial/machine_learning_map/</w:t>
+      </w:r>
+      <w:r>
+        <w:rPr>
+          <w:rFonts w:ascii="Calibri" w:eastAsia="Times New Roman" w:hAnsi="Calibri" w:cs="Calibri"/>
+        </w:rPr>
+        <w:t>)</w:t>
+      </w:r>
       <w:r>
         <w:rPr>
           <w:rFonts w:ascii="Calibri" w:eastAsia="Times New Roman" w:hAnsi="Calibri" w:cs="Calibri"/>
@@ -1592,7 +1663,35 @@
           <w:rFonts w:ascii="Calibri" w:eastAsia="Times New Roman" w:hAnsi="Calibri" w:cs="Calibri"/>
           <w:color w:val="000000"/>
         </w:rPr>
-        <w:t xml:space="preserve"> documentation to narrow down my choice of estimators. Our sample size is close to 40K. According to this guide, we should start with Linear SVC and move to SVC or Ensemble classifiers if that </w:t>
+        <w:t xml:space="preserve"> documentation to narrow down my choice of estimators. Our sample size is close to 40K. According to this guide, we should start with Linear SVC and </w:t>
+      </w:r>
+      <w:r>
+        <w:rPr>
+          <w:rFonts w:ascii="Calibri" w:eastAsia="Times New Roman" w:hAnsi="Calibri" w:cs="Calibri"/>
+          <w:color w:val="000000"/>
+        </w:rPr>
+        <w:t xml:space="preserve">if that does not perform well, </w:t>
+      </w:r>
+      <w:r>
+        <w:rPr>
+          <w:rFonts w:ascii="Calibri" w:eastAsia="Times New Roman" w:hAnsi="Calibri" w:cs="Calibri"/>
+          <w:color w:val="000000"/>
+        </w:rPr>
+        <w:t>move</w:t>
+      </w:r>
+      <w:r>
+        <w:rPr>
+          <w:rFonts w:ascii="Calibri" w:eastAsia="Times New Roman" w:hAnsi="Calibri" w:cs="Calibri"/>
+          <w:color w:val="000000"/>
+        </w:rPr>
+        <w:t xml:space="preserve"> to SVC or Ensemble classifiers. </w:t>
+      </w:r>
+      <w:r>
+        <w:rPr>
+          <w:rFonts w:ascii="Calibri" w:eastAsia="Times New Roman" w:hAnsi="Calibri" w:cs="Calibri"/>
+          <w:color w:val="000000"/>
+        </w:rPr>
+        <w:t xml:space="preserve">I </w:t>
       </w:r>
       <w:r>
         <w:rPr>
@@ -1600,7 +1699,7 @@
           <w:color w:val="000000"/>
         </w:rPr>
         <w:lastRenderedPageBreak/>
-        <w:t xml:space="preserve">does not perform well. I adopted the same strategy. I first tried Linear SVC and then tried </w:t>
+        <w:t xml:space="preserve">adopted the same strategy. I first tried Linear SVC and then tried </w:t>
       </w:r>
       <w:proofErr w:type="spellStart"/>
       <w:r>
@@ -1991,10 +2090,28 @@
         <w:spacing w:before="240" w:after="0"/>
       </w:pPr>
       <w:r>
-        <w:t>As we saw in the exploratory data analysis, our data mostly belongs to one class “Loan paid”. Only 14% of the data belongs to “Charged off”</w:t>
-      </w:r>
-      <w:r>
-        <w:t xml:space="preserve"> category. If we know the count of each category, a naïve classifier will put the data to “Loan paid” category 86 times out of hundred. Or classifier should perform significantly better than the naïve classifier without overfitting. </w:t>
+        <w:t>As we saw in the exploratory data analysis</w:t>
+      </w:r>
+      <w:r>
+        <w:t xml:space="preserve"> that</w:t>
+      </w:r>
+      <w:r>
+        <w:t xml:space="preserve"> our data mostly belongs to “Loan paid”</w:t>
+      </w:r>
+      <w:r>
+        <w:t xml:space="preserve"> class</w:t>
+      </w:r>
+      <w:r>
+        <w:t>. Only 14% of the data belongs to “Charged off”</w:t>
+      </w:r>
+      <w:r>
+        <w:t xml:space="preserve"> category. If we know the count of each category, a naïve classifier will put the data to “Loan paid” category 86 times out of hundred. O</w:t>
+      </w:r>
+      <w:r>
+        <w:t>u</w:t>
+      </w:r>
+      <w:r>
+        <w:t xml:space="preserve">r classifier should perform significantly better than the naïve classifier without overfitting. </w:t>
       </w:r>
       <w:r>
         <w:t xml:space="preserve">My goal is to achieve an </w:t>
@@ -2765,32 +2882,29 @@
       <w:r>
         <w:t xml:space="preserve"> estimator map at </w:t>
       </w:r>
-      <w:hyperlink r:id="rId10" w:history="1">
-        <w:r>
-          <w:rPr>
-            <w:rStyle w:val="Hyperlink"/>
-          </w:rPr>
-          <w:t>this</w:t>
-        </w:r>
-      </w:hyperlink>
+      <w:r>
+        <w:t>this</w:t>
+      </w:r>
+      <w:r>
+        <w:t xml:space="preserve"> (</w:t>
+      </w:r>
+      <w:r>
+        <w:t>http://scikit-learn.org/stable/tutorial/machine_learning_map/</w:t>
+      </w:r>
+      <w:r>
+        <w:t>)</w:t>
+      </w:r>
       <w:r>
         <w:t xml:space="preserve"> link to narro</w:t>
       </w:r>
       <w:r>
-        <w:t xml:space="preserve">w down the list of </w:t>
-      </w:r>
-      <w:proofErr w:type="spellStart"/>
-      <w:r>
-        <w:t>classifiers.I</w:t>
-      </w:r>
-      <w:proofErr w:type="spellEnd"/>
-      <w:r>
-        <w:t xml:space="preserve"> decided to try several classifiers with default values and compare their results</w:t>
-      </w:r>
-      <w:bookmarkStart w:id="0" w:name="_GoBack"/>
-      <w:bookmarkEnd w:id="0"/>
-      <w:r>
-        <w:t xml:space="preserve">. All my implementation is in </w:t>
+        <w:t>w down the list of classifiers.</w:t>
+      </w:r>
+      <w:r>
+        <w:t xml:space="preserve"> </w:t>
+      </w:r>
+      <w:r>
+        <w:t xml:space="preserve">I decided to try several classifiers with default values and compare their results. All my implementation is in </w:t>
       </w:r>
       <w:proofErr w:type="spellStart"/>
       <w:r>
@@ -2913,23 +3027,7 @@
           <w:sz w:val="21"/>
           <w:szCs w:val="21"/>
         </w:rPr>
-        <w:t xml:space="preserve">        </w:t>
-      </w:r>
-      <w:r>
-        <w:rPr>
-          <w:color w:val="000000"/>
-          <w:sz w:val="21"/>
-          <w:szCs w:val="21"/>
-        </w:rPr>
-        <w:t xml:space="preserve">     </w:t>
-      </w:r>
-      <w:r>
-        <w:rPr>
-          <w:color w:val="000000"/>
-          <w:sz w:val="21"/>
-          <w:szCs w:val="21"/>
-        </w:rPr>
-        <w:t>0.0       0.98      0.76      0.86      1570</w:t>
+        <w:t xml:space="preserve">             0.0       0.98      0.76      0.86      1570</w:t>
       </w:r>
     </w:p>
     <w:p>
@@ -2951,23 +3049,7 @@
           <w:sz w:val="21"/>
           <w:szCs w:val="21"/>
         </w:rPr>
-        <w:t xml:space="preserve">        </w:t>
-      </w:r>
-      <w:r>
-        <w:rPr>
-          <w:color w:val="000000"/>
-          <w:sz w:val="21"/>
-          <w:szCs w:val="21"/>
-        </w:rPr>
-        <w:t xml:space="preserve">     </w:t>
-      </w:r>
-      <w:r>
-        <w:rPr>
-          <w:color w:val="000000"/>
-          <w:sz w:val="21"/>
-          <w:szCs w:val="21"/>
-        </w:rPr>
-        <w:t>1.0       0.96      1.00      0.98     10137</w:t>
+        <w:t xml:space="preserve">             1.0       0.96      1.00      0.98     10137</w:t>
       </w:r>
     </w:p>
     <w:p>
@@ -3264,6 +3346,7 @@
         <w:spacing w:before="240" w:after="0"/>
       </w:pPr>
       <w:r>
+        <w:lastRenderedPageBreak/>
         <w:t xml:space="preserve">Random Forest: </w:t>
       </w:r>
       <w:r>
@@ -3301,7 +3384,6 @@
           <w:sz w:val="21"/>
           <w:szCs w:val="21"/>
         </w:rPr>
-        <w:lastRenderedPageBreak/>
         <w:tab/>
       </w:r>
       <w:r>
@@ -3554,7 +3636,13 @@
       </w:r>
       <w:proofErr w:type="spellEnd"/>
       <w:r>
-        <w:t xml:space="preserve"> and Random Forest performs extremely well on the classification with overfitting. The default parameters worked very well for me and the performance didn’t improve with any parameter tuning. I wanted to see if the model’s performance is sensitive to the data. I tried various split sizes (0.2 to 0.4) and the performance didn’t change significantly. </w:t>
+        <w:t xml:space="preserve"> and Random Forest performs extremely well on the classification with</w:t>
+      </w:r>
+      <w:r>
+        <w:t>out</w:t>
+      </w:r>
+      <w:r>
+        <w:t xml:space="preserve"> overfitting. The default parameters worked very well for me and the performance didn’t improve with any parameter tuning. I wanted to see if the model’s performance is sensitive to the data. I tried various split sizes (0.2 to 0.4) and the performance didn’t change significantly. </w:t>
       </w:r>
     </w:p>
     <w:p>
@@ -3587,17 +3675,8 @@
         <w:spacing w:before="240" w:after="0"/>
       </w:pPr>
       <w:r>
-        <w:t xml:space="preserve">Number of charged off loans is almost 0.14 (or 14%). </w:t>
-      </w:r>
-      <w:r>
-        <w:t>The f1 score of the random forest classifier is 0.97 on a test set of 11k.</w:t>
-      </w:r>
-      <w:r>
-        <w:t xml:space="preserve"> It is quite clear that the model can outperform an educated guess by a huge margin. </w:t>
-      </w:r>
-      <w:r>
         <w:lastRenderedPageBreak/>
-        <w:t xml:space="preserve">It is noteworthy that lending tree has a separate dataset about rejected loan applications. It is not clear what criteria is used to reject an application but the current dataset is a filtered dataset without a lot of noise. </w:t>
+        <w:t xml:space="preserve">Number of charged off loans is almost 0.14 (or 14%). The f1 score of the random forest classifier is 0.97 on a test set of 11k. It is quite clear that the model can outperform an educated guess by a huge margin. It is noteworthy that lending tree has a separate dataset about rejected loan applications. It is not clear what criteria is used to reject an application but the current dataset is a filtered dataset without a lot of noise. </w:t>
       </w:r>
     </w:p>
     <w:p>
@@ -3713,7 +3792,10 @@
         <w:spacing w:before="240"/>
       </w:pPr>
       <w:r>
-        <w:t>Did exploratory data analysis to find out the relevant data</w:t>
+        <w:t xml:space="preserve">Did exploratory data analysis to find out the relevant </w:t>
+      </w:r>
+      <w:r>
+        <w:t>features</w:t>
       </w:r>
     </w:p>
     <w:p>
@@ -3781,7 +3863,13 @@
         <w:spacing w:before="240"/>
       </w:pPr>
       <w:r>
-        <w:t xml:space="preserve">The data clean up and extraction was also the most interesting part of the project. This was the first time that I picked a real world problem and went through the entire process of cleaning, processing and prediction. I also looked at some of the </w:t>
+        <w:t xml:space="preserve">The data clean up and extraction was also the most interesting part of the project. This was the first time </w:t>
+      </w:r>
+      <w:r>
+        <w:t>when</w:t>
+      </w:r>
+      <w:r>
+        <w:t xml:space="preserve"> I picked a real world problem and went through the entire process of cleaning, processing and prediction. I also looked at some of the </w:t>
       </w:r>
       <w:proofErr w:type="spellStart"/>
       <w:r>
@@ -3844,15 +3932,13 @@
       </w:r>
       <w:proofErr w:type="spellEnd"/>
       <w:r>
-        <w:t xml:space="preserve"> 75% of one category and 25% of another category. </w:t>
-      </w:r>
-    </w:p>
-    <w:p>
-      <w:pPr>
-        <w:spacing w:before="240"/>
-      </w:pPr>
-      <w:r>
-        <w:t xml:space="preserve">It would also be interesting to apply the same methodology on other data sets and find the common patterns. Perhaps there are some features which appear in each data set and pay crucial role in predicting the outcome. </w:t>
+        <w:t xml:space="preserve"> 75% of one category and 25% of </w:t>
+      </w:r>
+      <w:r>
+        <w:t>the other</w:t>
+      </w:r>
+      <w:r>
+        <w:t xml:space="preserve"> category. </w:t>
       </w:r>
     </w:p>
     <w:p>
@@ -3861,6 +3947,20 @@
       </w:pPr>
       <w:r>
         <w:lastRenderedPageBreak/>
+        <w:t xml:space="preserve">It would also be interesting to apply the same methodology on other data sets and find the common patterns. Perhaps there are some features which appear in each data set and pay crucial role in predicting the </w:t>
+      </w:r>
+      <w:r>
+        <w:t xml:space="preserve">loan </w:t>
+      </w:r>
+      <w:r>
+        <w:t xml:space="preserve">outcome. </w:t>
+      </w:r>
+    </w:p>
+    <w:p>
+      <w:pPr>
+        <w:spacing w:before="240"/>
+      </w:pPr>
+      <w:r>
         <w:t xml:space="preserve">I did little to no parameter tuning for my models. Perhaps we can get better results with more parameter tuning. </w:t>
       </w:r>
     </w:p>
@@ -4855,6 +4955,7 @@
   <w:style w:type="character" w:default="1" w:styleId="DefaultParagraphFont">
     <w:name w:val="Default Paragraph Font"/>
     <w:uiPriority w:val="1"/>
+    <w:semiHidden/>
     <w:unhideWhenUsed/>
   </w:style>
   <w:style w:type="table" w:default="1" w:styleId="TableNormal">
@@ -5069,6 +5170,36 @@
     <w:name w:val="p"/>
     <w:basedOn w:val="DefaultParagraphFont"/>
     <w:rsid w:val="008F40C1"/>
+  </w:style>
+  <w:style w:type="paragraph" w:styleId="BalloonText">
+    <w:name w:val="Balloon Text"/>
+    <w:basedOn w:val="Normal"/>
+    <w:link w:val="BalloonTextChar"/>
+    <w:uiPriority w:val="99"/>
+    <w:semiHidden/>
+    <w:unhideWhenUsed/>
+    <w:rsid w:val="00B53346"/>
+    <w:pPr>
+      <w:spacing w:after="0" w:line="240" w:lineRule="auto"/>
+    </w:pPr>
+    <w:rPr>
+      <w:rFonts w:ascii="Segoe UI" w:hAnsi="Segoe UI" w:cs="Segoe UI"/>
+      <w:sz w:val="18"/>
+      <w:szCs w:val="18"/>
+    </w:rPr>
+  </w:style>
+  <w:style w:type="character" w:customStyle="1" w:styleId="BalloonTextChar">
+    <w:name w:val="Balloon Text Char"/>
+    <w:basedOn w:val="DefaultParagraphFont"/>
+    <w:link w:val="BalloonText"/>
+    <w:uiPriority w:val="99"/>
+    <w:semiHidden/>
+    <w:rsid w:val="00B53346"/>
+    <w:rPr>
+      <w:rFonts w:ascii="Segoe UI" w:hAnsi="Segoe UI" w:cs="Segoe UI"/>
+      <w:sz w:val="18"/>
+      <w:szCs w:val="18"/>
+    </w:rPr>
   </w:style>
 </w:styles>
 </file>

</xml_diff>

<commit_message>
Addressed some of the feedback comments
</commit_message>
<xml_diff>
--- a/Capstone Project/Shobhit Mishra Capstone Project.docx
+++ b/Capstone Project/Shobhit Mishra Capstone Project.docx
@@ -232,7 +232,45 @@
       </w:pPr>
       <w:r>
         <w:lastRenderedPageBreak/>
-        <w:t xml:space="preserve">We can use several metrics to measure the performance of binary classification models. F1 score is a widely used metric to measure the performance of binary classifiers and that is what I am going to use in this project. F1 score considers both precision and recall of the model. According to </w:t>
+        <w:t xml:space="preserve">We can use several metrics to measure the performance of binary classification models. </w:t>
+      </w:r>
+      <w:r>
+        <w:t xml:space="preserve">Accuracy is one of the most intuitively understood metrics. Accuracy is the ratio of correctly identified labels and total number of labels. Although accuracy seems to be a natural measure of performance, it is not suitable for a skewed data set. </w:t>
+      </w:r>
+      <w:proofErr w:type="gramStart"/>
+      <w:r>
+        <w:t>e.g</w:t>
+      </w:r>
+      <w:proofErr w:type="gramEnd"/>
+      <w:r>
+        <w:t xml:space="preserve">. in our dataset, if we categorize ever loan as paid, the accuracy will come out to be 0.86 which on surface looks very good. The classifier however will still be very dumb and will classify every application as loan worthy. That is not what we want. </w:t>
+      </w:r>
+    </w:p>
+    <w:p>
+      <w:pPr>
+        <w:spacing w:before="240" w:after="0"/>
+      </w:pPr>
+      <w:r>
+        <w:t xml:space="preserve">Other two possible metrics are precision and recall. Precision is the ratio of “correctly identified positive” and “overall predicted positive”. The recall on the other hand is “correctly identified positive” and “actual positive”. If the classifier is biased towards getting positive, it will have good recall (very few negative) but poor precision. If it biased towards predicting negative, it will have good precision but poor recall. </w:t>
+      </w:r>
+    </w:p>
+    <w:p>
+      <w:pPr>
+        <w:spacing w:before="240" w:after="0"/>
+      </w:pPr>
+      <w:r>
+        <w:t xml:space="preserve">Due to aforementioned limitations, neither precision not recall are very good metrics. A good metric should take both precision and recall into consideration. </w:t>
+      </w:r>
+    </w:p>
+    <w:p>
+      <w:pPr>
+        <w:spacing w:before="240" w:after="0"/>
+      </w:pPr>
+      <w:r>
+        <w:t xml:space="preserve">One such metric is F1 score.  </w:t>
+      </w:r>
+      <w:r>
+        <w:t xml:space="preserve">F1 score is a widely used metric to measure the performance of binary classifiers and that is what I am going to use in this project. F1 score considers both precision and recall of the model. According to </w:t>
       </w:r>
       <w:proofErr w:type="spellStart"/>
       <w:r>
@@ -255,15 +293,7 @@
         <w:rPr>
           <w:rStyle w:val="Hyperlink"/>
         </w:rPr>
-        <w:t>http://scikit-</w:t>
-      </w:r>
-      <w:bookmarkStart w:id="0" w:name="_GoBack"/>
-      <w:bookmarkEnd w:id="0"/>
-      <w:r>
-        <w:rPr>
-          <w:rStyle w:val="Hyperlink"/>
-        </w:rPr>
-        <w:t>learn.org/stable/modules/generated/sklearn.metrics.f1_score.html#sklearn.metrics.f1_score</w:t>
+        <w:t>http://scikit-learn.org/stable/modules/generated/sklearn.metrics.f1_score.html#sklearn.metrics.f1_score</w:t>
       </w:r>
       <w:r>
         <w:rPr>
@@ -475,6 +505,11 @@
       </w:r>
     </w:p>
     <w:p>
+      <w:r>
+        <w:t xml:space="preserve">Another possible metric is G measure. While F1 score is the harmonic mean of precision and recall, G measure is geometric mean of precision and recall. </w:t>
+      </w:r>
+    </w:p>
+    <w:p>
       <w:pPr>
         <w:spacing w:before="240" w:after="0"/>
       </w:pPr>
@@ -622,6 +657,7 @@
           <w:sz w:val="21"/>
           <w:szCs w:val="21"/>
         </w:rPr>
+        <w:lastRenderedPageBreak/>
         <w:t>dtypes</w:t>
       </w:r>
       <w:proofErr w:type="spellEnd"/>
@@ -860,7 +896,6 @@
           <w:sz w:val="21"/>
           <w:szCs w:val="21"/>
         </w:rPr>
-        <w:lastRenderedPageBreak/>
         <w:t xml:space="preserve">       'Does not meet the credit policy. </w:t>
       </w:r>
       <w:proofErr w:type="spellStart"/>
@@ -1218,6 +1253,7 @@
           <w:sz w:val="40"/>
           <w:szCs w:val="40"/>
         </w:rPr>
+        <w:lastRenderedPageBreak/>
         <w:t>Exploratory Data Analysis</w:t>
       </w:r>
     </w:p>
@@ -1245,7 +1281,6 @@
         <w:rPr>
           <w:noProof/>
         </w:rPr>
-        <w:lastRenderedPageBreak/>
         <w:drawing>
           <wp:inline distT="0" distB="0" distL="0" distR="0">
             <wp:extent cx="5068455" cy="3467890"/>
@@ -2114,14 +2149,135 @@
         <w:t xml:space="preserve">r classifier should perform significantly better than the naïve classifier without overfitting. </w:t>
       </w:r>
       <w:r>
-        <w:t xml:space="preserve">My goal is to achieve an </w:t>
-      </w:r>
-      <w:r>
-        <w:t>accuracy value of 0.95</w:t>
-      </w:r>
-      <w:r>
-        <w:t xml:space="preserve"> or more</w:t>
-      </w:r>
+        <w:t xml:space="preserve">We have also discussed the problems in using “accuracy” as a metric. </w:t>
+      </w:r>
+    </w:p>
+    <w:p>
+      <w:pPr>
+        <w:spacing w:before="240" w:after="0"/>
+      </w:pPr>
+      <w:r>
+        <w:t xml:space="preserve">Due to the limitations of precision and recall, we are going to use f1 score as a metric for out model’s performance. I tried to find similar model’s to set a benchmark for f1 score. After much struggle, I found two such implementations. </w:t>
+      </w:r>
+    </w:p>
+    <w:p>
+      <w:pPr>
+        <w:pStyle w:val="NoSpacing"/>
+      </w:pPr>
+      <w:r>
+        <w:t>In the first implementation (</w:t>
+      </w:r>
+      <w:hyperlink r:id="rId8" w:history="1">
+        <w:r>
+          <w:rPr>
+            <w:rStyle w:val="Hyperlink"/>
+          </w:rPr>
+          <w:t>http://www.wujiayu.me/assets/projects/loan-default-prediction-Jiayu-Wu.pdf</w:t>
+        </w:r>
+      </w:hyperlink>
+      <w:r>
+        <w:t>) the author uses the lending tree data itself. The anal</w:t>
+      </w:r>
+      <w:r>
+        <w:t xml:space="preserve">ysis was done in 2014. He got </w:t>
+      </w:r>
+      <w:r>
+        <w:t>the following scores for his model.</w:t>
+      </w:r>
+    </w:p>
+    <w:p>
+      <w:pPr>
+        <w:pStyle w:val="NoSpacing"/>
+      </w:pPr>
+      <w:r>
+        <w:t>Accuracy=0.7395, Precision=0.2789, Recall=0.6498 F-measure=0.3903</w:t>
+      </w:r>
+    </w:p>
+    <w:p>
+      <w:pPr>
+        <w:pStyle w:val="NoSpacing"/>
+      </w:pPr>
+      <w:r>
+        <w:t xml:space="preserve">As we can see, the model gets a decent accuracy score but bad precision and very poor F1 score. </w:t>
+      </w:r>
+    </w:p>
+    <w:p>
+      <w:pPr>
+        <w:pStyle w:val="NoSpacing"/>
+      </w:pPr>
+    </w:p>
+    <w:p>
+      <w:pPr>
+        <w:pStyle w:val="NoSpacing"/>
+      </w:pPr>
+      <w:r>
+        <w:t xml:space="preserve">Another such implementation is at </w:t>
+      </w:r>
+      <w:hyperlink r:id="rId9" w:history="1">
+        <w:r>
+          <w:rPr>
+            <w:rStyle w:val="Hyperlink"/>
+          </w:rPr>
+          <w:t>http://cs229.stanford.edu/proj2014/Kevin%20Tsai,Sivagami%20Ramiah,Sudhanshu%20Singh,Peer%20Lending%20Risk%20Predictor.pdf</w:t>
+        </w:r>
+      </w:hyperlink>
+      <w:r>
+        <w:t xml:space="preserve"> </w:t>
+      </w:r>
+    </w:p>
+    <w:p>
+      <w:pPr>
+        <w:pStyle w:val="NoSpacing"/>
+      </w:pPr>
+      <w:r>
+        <w:t xml:space="preserve">They however try to maximize the precision. Their top f1 score is around 0.8 on </w:t>
+      </w:r>
+      <w:proofErr w:type="spellStart"/>
+      <w:r>
+        <w:t>LibSVM</w:t>
+      </w:r>
+      <w:proofErr w:type="spellEnd"/>
+      <w:r>
+        <w:t xml:space="preserve"> model and the top precision is 0.95. </w:t>
+      </w:r>
+    </w:p>
+    <w:p>
+      <w:pPr>
+        <w:spacing w:before="240" w:after="0"/>
+      </w:pPr>
+      <w:r>
+        <w:lastRenderedPageBreak/>
+        <w:t xml:space="preserve">I also found a similar dataset on </w:t>
+      </w:r>
+      <w:proofErr w:type="spellStart"/>
+      <w:r>
+        <w:t>Kaggle</w:t>
+      </w:r>
+      <w:proofErr w:type="spellEnd"/>
+      <w:r>
+        <w:t xml:space="preserve"> (</w:t>
+      </w:r>
+      <w:hyperlink r:id="rId10" w:history="1">
+        <w:r>
+          <w:rPr>
+            <w:rStyle w:val="Hyperlink"/>
+          </w:rPr>
+          <w:t>https://www.kaggle.com/c/loan-default-prediction</w:t>
+        </w:r>
+      </w:hyperlink>
+      <w:r>
+        <w:t xml:space="preserve">) but that was not a classification problem. It was a regression problem and the metric was MSE (mean squared error). </w:t>
+      </w:r>
+    </w:p>
+    <w:p>
+      <w:pPr>
+        <w:spacing w:before="240" w:after="0"/>
+      </w:pPr>
+      <w:r>
+        <w:t>Looking at these examples, I think a f1 score of 0.8 with a precision of 0.9 should be desirable</w:t>
+      </w:r>
+      <w:bookmarkStart w:id="0" w:name="_GoBack"/>
+      <w:bookmarkEnd w:id="0"/>
       <w:r>
         <w:t xml:space="preserve">. </w:t>
       </w:r>
@@ -2130,9 +2286,6 @@
       <w:pPr>
         <w:spacing w:before="240" w:after="0"/>
       </w:pPr>
-      <w:r>
-        <w:t xml:space="preserve">I am not sure what should be the expected f1 score of a loan classifier. I can only assume that more is better. </w:t>
-      </w:r>
     </w:p>
     <w:p>
       <w:pPr>
@@ -2205,11 +2358,7 @@
         <w:spacing w:before="240" w:after="0"/>
       </w:pPr>
       <w:r>
-        <w:t xml:space="preserve">Studied the data and dropped the columns which didn’t seem to directly relate to the loan outcome. One such column is loan description. This step was mostly experimental. I erred on </w:t>
-      </w:r>
-      <w:r>
-        <w:lastRenderedPageBreak/>
-        <w:t xml:space="preserve">the side of having more data. I didn’t drop the column if it seems even remotely related to the loan outcome. </w:t>
+        <w:t xml:space="preserve">Studied the data and dropped the columns which didn’t seem to directly relate to the loan outcome. One such column is loan description. This step was mostly experimental. I erred on the side of having more data. I didn’t drop the column if it seems even remotely related to the loan outcome. </w:t>
       </w:r>
     </w:p>
     <w:p>
@@ -2575,6 +2724,7 @@
           <w:sz w:val="21"/>
           <w:szCs w:val="21"/>
         </w:rPr>
+        <w:lastRenderedPageBreak/>
         <w:t>dti</w:t>
       </w:r>
       <w:proofErr w:type="spellEnd"/>
@@ -2846,7 +2996,6 @@
         <w:spacing w:before="240" w:after="0"/>
       </w:pPr>
       <w:r>
-        <w:lastRenderedPageBreak/>
         <w:t xml:space="preserve">We have 17 columns and 39023 rows. </w:t>
       </w:r>
     </w:p>
@@ -3124,6 +3273,7 @@
           <w:sz w:val="21"/>
           <w:szCs w:val="21"/>
         </w:rPr>
+        <w:lastRenderedPageBreak/>
         <w:tab/>
       </w:r>
     </w:p>
@@ -3346,7 +3496,6 @@
         <w:spacing w:before="240" w:after="0"/>
       </w:pPr>
       <w:r>
-        <w:lastRenderedPageBreak/>
         <w:t xml:space="preserve">Random Forest: </w:t>
       </w:r>
       <w:r>
@@ -3598,6 +3747,7 @@
         <w:jc w:val="center"/>
       </w:pPr>
       <w:r>
+        <w:lastRenderedPageBreak/>
         <w:t>Results</w:t>
       </w:r>
     </w:p>
@@ -3675,7 +3825,6 @@
         <w:spacing w:before="240" w:after="0"/>
       </w:pPr>
       <w:r>
-        <w:lastRenderedPageBreak/>
         <w:t xml:space="preserve">Number of charged off loans is almost 0.14 (or 14%). The f1 score of the random forest classifier is 0.97 on a test set of 11k. It is quite clear that the model can outperform an educated guess by a huge margin. It is noteworthy that lending tree has a separate dataset about rejected loan applications. It is not clear what criteria is used to reject an application but the current dataset is a filtered dataset without a lot of noise. </w:t>
       </w:r>
     </w:p>
@@ -3855,7 +4004,11 @@
         <w:spacing w:before="240"/>
       </w:pPr>
       <w:r>
-        <w:t>The step 4 and 5 were the hardest for me and I did several iterations of both steps. I am not familiar with financial jargons and have little to no idea what features make an application loan worthy. I tried to find information on Internet but to no avail. Finally I resorted to educated guess and refinement to achieve my goal.</w:t>
+        <w:t xml:space="preserve">The step 4 and 5 were the hardest for me and I did several iterations of both steps. I am not familiar with financial jargons and have little to no idea what features make an application loan worthy. I tried to </w:t>
+      </w:r>
+      <w:r>
+        <w:lastRenderedPageBreak/>
+        <w:t>find information on Internet but to no avail. Finally I resorted to educated guess and refinement to achieve my goal.</w:t>
       </w:r>
     </w:p>
     <w:p>
@@ -3946,7 +4099,6 @@
         <w:spacing w:before="240"/>
       </w:pPr>
       <w:r>
-        <w:lastRenderedPageBreak/>
         <w:t xml:space="preserve">It would also be interesting to apply the same methodology on other data sets and find the common patterns. Perhaps there are some features which appear in each data set and pay crucial role in predicting the </w:t>
       </w:r>
       <w:r>
@@ -4955,7 +5107,6 @@
   <w:style w:type="character" w:default="1" w:styleId="DefaultParagraphFont">
     <w:name w:val="Default Paragraph Font"/>
     <w:uiPriority w:val="1"/>
-    <w:semiHidden/>
     <w:unhideWhenUsed/>
   </w:style>
   <w:style w:type="table" w:default="1" w:styleId="TableNormal">
@@ -5200,6 +5351,15 @@
       <w:sz w:val="18"/>
       <w:szCs w:val="18"/>
     </w:rPr>
+  </w:style>
+  <w:style w:type="paragraph" w:styleId="NoSpacing">
+    <w:name w:val="No Spacing"/>
+    <w:uiPriority w:val="1"/>
+    <w:qFormat/>
+    <w:rsid w:val="002C4E87"/>
+    <w:pPr>
+      <w:spacing w:after="0" w:line="240" w:lineRule="auto"/>
+    </w:pPr>
   </w:style>
 </w:styles>
 </file>

</xml_diff>

<commit_message>
Final changes before resubmitting project
</commit_message>
<xml_diff>
--- a/Capstone Project/Shobhit Mishra Capstone Project.docx
+++ b/Capstone Project/Shobhit Mishra Capstone Project.docx
@@ -110,7 +110,22 @@
         <w:spacing w:before="240" w:after="0"/>
       </w:pPr>
       <w:r>
-        <w:t>Although the data provided by Lending tree is rich and has multiple loan status, we can reduce the problem to a binary classification problem. The goal is to build a loan classifier which takes various features of a loan application as input and predicts if the loan will default or not. The project involves the following steps:</w:t>
+        <w:t>T</w:t>
+      </w:r>
+      <w:r>
+        <w:t>he data provided by Lending tree is ri</w:t>
+      </w:r>
+      <w:r>
+        <w:t>ch and has multiple loan status but</w:t>
+      </w:r>
+      <w:r>
+        <w:t xml:space="preserve"> can reduce the </w:t>
+      </w:r>
+      <w:r>
+        <w:t xml:space="preserve">loan prediction </w:t>
+      </w:r>
+      <w:r>
+        <w:t>problem to a binary classification problem. The goal is to build a loan classifier which takes various features of a loan application as input and predicts if the loan will default or not. The project involves the following steps:</w:t>
       </w:r>
     </w:p>
     <w:p>
@@ -218,11 +233,22 @@
           <w:szCs w:val="40"/>
         </w:rPr>
       </w:pPr>
-      <w:r>
+    </w:p>
+    <w:p>
+      <w:pPr>
+        <w:pStyle w:val="Title"/>
+        <w:spacing w:before="240"/>
         <w:rPr>
           <w:sz w:val="40"/>
           <w:szCs w:val="40"/>
         </w:rPr>
+      </w:pPr>
+      <w:r>
+        <w:rPr>
+          <w:sz w:val="40"/>
+          <w:szCs w:val="40"/>
+        </w:rPr>
+        <w:lastRenderedPageBreak/>
         <w:t>Metrics</w:t>
       </w:r>
     </w:p>
@@ -231,35 +257,74 @@
         <w:spacing w:before="240" w:after="0"/>
       </w:pPr>
       <w:r>
-        <w:lastRenderedPageBreak/>
         <w:t xml:space="preserve">We can use several metrics to measure the performance of binary classification models. </w:t>
       </w:r>
       <w:r>
-        <w:t xml:space="preserve">Accuracy is one of the most intuitively understood metrics. Accuracy is the ratio of correctly identified labels and total number of labels. Although accuracy seems to be a natural measure of performance, it is not suitable for a skewed data set. </w:t>
-      </w:r>
-      <w:proofErr w:type="gramStart"/>
-      <w:r>
-        <w:t>e.g</w:t>
-      </w:r>
-      <w:proofErr w:type="gramEnd"/>
-      <w:r>
-        <w:t xml:space="preserve">. in our dataset, if we categorize ever loan as paid, the accuracy will come out to be 0.86 which on surface looks very good. The classifier however will still be very dumb and will classify every application as loan worthy. That is not what we want. </w:t>
-      </w:r>
-    </w:p>
-    <w:p>
-      <w:pPr>
-        <w:spacing w:before="240" w:after="0"/>
-      </w:pPr>
-      <w:r>
-        <w:t xml:space="preserve">Other two possible metrics are precision and recall. Precision is the ratio of “correctly identified positive” and “overall predicted positive”. The recall on the other hand is “correctly identified positive” and “actual positive”. If the classifier is biased towards getting positive, it will have good recall (very few negative) but poor precision. If it biased towards predicting negative, it will have good precision but poor recall. </w:t>
-      </w:r>
-    </w:p>
-    <w:p>
-      <w:pPr>
-        <w:spacing w:before="240" w:after="0"/>
-      </w:pPr>
-      <w:r>
-        <w:t xml:space="preserve">Due to aforementioned limitations, neither precision not recall are very good metrics. A good metric should take both precision and recall into consideration. </w:t>
+        <w:t>Accuracy is one of the most intuitively understood metrics. Accuracy is the ratio of correctly identified labels and total number of labels. Although accuracy seems to be a natural measure of performance, it is not suitable for a skewed data set. e.g. in our dataset, if we categorize ever</w:t>
+      </w:r>
+      <w:r>
+        <w:t>y</w:t>
+      </w:r>
+      <w:r>
+        <w:t xml:space="preserve"> loan as paid, the accuracy will come out to be 0.86 which on surface looks very good. The classifier however will still be very dumb and will classify every application as loan worthy. That is not what we want. </w:t>
+      </w:r>
+    </w:p>
+    <w:p>
+      <w:pPr>
+        <w:spacing w:before="240" w:after="0"/>
+      </w:pPr>
+      <w:r>
+        <w:t xml:space="preserve">Other two possible metrics are precision and recall. Precision is the ratio of “correctly identified positive” and “overall predicted positive”. The recall on the other hand is </w:t>
+      </w:r>
+      <w:r>
+        <w:t xml:space="preserve">the ratio of </w:t>
+      </w:r>
+      <w:r>
+        <w:t xml:space="preserve">“correctly identified positive” and “actual positive”. If the classifier is biased towards getting positive, it will have good recall </w:t>
+      </w:r>
+      <w:r>
+        <w:t xml:space="preserve">score </w:t>
+      </w:r>
+      <w:r>
+        <w:t>but poor precision</w:t>
+      </w:r>
+      <w:r>
+        <w:t xml:space="preserve"> score. On the other hand, if</w:t>
+      </w:r>
+      <w:r>
+        <w:t xml:space="preserve"> it </w:t>
+      </w:r>
+      <w:r>
+        <w:t xml:space="preserve">is </w:t>
+      </w:r>
+      <w:r>
+        <w:t>biased towards predicting negative</w:t>
+      </w:r>
+      <w:r>
+        <w:t xml:space="preserve"> outcome then </w:t>
+      </w:r>
+      <w:r>
+        <w:t>it will have good precision but poor recall</w:t>
+      </w:r>
+      <w:r>
+        <w:t xml:space="preserve"> score</w:t>
+      </w:r>
+      <w:r>
+        <w:t xml:space="preserve">. </w:t>
+      </w:r>
+    </w:p>
+    <w:p>
+      <w:pPr>
+        <w:spacing w:before="240" w:after="0"/>
+      </w:pPr>
+      <w:r>
+        <w:t>Due to aforementioned li</w:t>
+      </w:r>
+      <w:r>
+        <w:t>mitations, neither precision nor</w:t>
+      </w:r>
+      <w:r>
+        <w:t xml:space="preserve"> recall are very good metrics. A good metric should take both precision and recall into consideration. </w:t>
       </w:r>
     </w:p>
     <w:p>
@@ -270,15 +335,7 @@
         <w:t xml:space="preserve">One such metric is F1 score.  </w:t>
       </w:r>
       <w:r>
-        <w:t xml:space="preserve">F1 score is a widely used metric to measure the performance of binary classifiers and that is what I am going to use in this project. F1 score considers both precision and recall of the model. According to </w:t>
-      </w:r>
-      <w:proofErr w:type="spellStart"/>
-      <w:r>
-        <w:t>Scikit</w:t>
-      </w:r>
-      <w:proofErr w:type="spellEnd"/>
-      <w:r>
-        <w:t xml:space="preserve"> </w:t>
+        <w:t xml:space="preserve">F1 score is a widely used metric to measure the performance of binary classifiers and that is what I am going to use in this project. F1 score considers both precision and recall of the model. According to Scikit </w:t>
       </w:r>
       <w:r>
         <w:t>documentation</w:t>
@@ -479,29 +536,7 @@
           <w:sz w:val="22"/>
           <w:szCs w:val="22"/>
         </w:rPr>
-        <w:t xml:space="preserve">We’ll use the </w:t>
-      </w:r>
-      <w:proofErr w:type="spellStart"/>
-      <w:r>
-        <w:rPr>
-          <w:rFonts w:asciiTheme="minorHAnsi" w:eastAsiaTheme="minorHAnsi" w:hAnsiTheme="minorHAnsi" w:cstheme="minorBidi"/>
-          <w:spacing w:val="0"/>
-          <w:kern w:val="0"/>
-          <w:sz w:val="22"/>
-          <w:szCs w:val="22"/>
-        </w:rPr>
-        <w:t>scikit’s</w:t>
-      </w:r>
-      <w:proofErr w:type="spellEnd"/>
-      <w:r>
-        <w:rPr>
-          <w:rFonts w:asciiTheme="minorHAnsi" w:eastAsiaTheme="minorHAnsi" w:hAnsiTheme="minorHAnsi" w:cstheme="minorBidi"/>
-          <w:spacing w:val="0"/>
-          <w:kern w:val="0"/>
-          <w:sz w:val="22"/>
-          <w:szCs w:val="22"/>
-        </w:rPr>
-        <w:t xml:space="preserve"> built in method to calculate the f1 score.</w:t>
+        <w:t>We’ll use the scikit’s built in method to calculate the f1 score.</w:t>
       </w:r>
     </w:p>
     <w:p>
@@ -585,23 +620,14 @@
           <w:szCs w:val="21"/>
         </w:rPr>
       </w:pPr>
-      <w:proofErr w:type="spellStart"/>
-      <w:r>
-        <w:rPr>
-          <w:color w:val="000000"/>
-          <w:sz w:val="21"/>
-          <w:szCs w:val="21"/>
-        </w:rPr>
-        <w:t>RangeIndex</w:t>
-      </w:r>
-      <w:proofErr w:type="spellEnd"/>
-      <w:r>
-        <w:rPr>
-          <w:color w:val="000000"/>
-          <w:sz w:val="21"/>
-          <w:szCs w:val="21"/>
-        </w:rPr>
-        <w:t>: 42542 entries, 0 to 42541</w:t>
+      <w:r>
+        <w:rPr>
+          <w:color w:val="000000"/>
+          <w:sz w:val="21"/>
+          <w:szCs w:val="21"/>
+        </w:rPr>
+        <w:lastRenderedPageBreak/>
+        <w:t>RangeIndex: 42542 entries, 0 to 42541</w:t>
       </w:r>
     </w:p>
     <w:p>
@@ -623,18 +649,8 @@
           <w:sz w:val="21"/>
           <w:szCs w:val="21"/>
         </w:rPr>
-        <w:t xml:space="preserve">Columns: 111 entries, id to </w:t>
-      </w:r>
-      <w:proofErr w:type="spellStart"/>
-      <w:r>
-        <w:rPr>
-          <w:color w:val="000000"/>
-          <w:sz w:val="21"/>
-          <w:szCs w:val="21"/>
-        </w:rPr>
-        <w:t>total_il_high_credit_limit</w:t>
-      </w:r>
-      <w:proofErr w:type="spellEnd"/>
+        <w:t>Columns: 111 entries, id to total_il_high_credit_limit</w:t>
+      </w:r>
     </w:p>
     <w:p>
       <w:pPr>
@@ -649,26 +665,13 @@
           <w:szCs w:val="21"/>
         </w:rPr>
       </w:pPr>
-      <w:proofErr w:type="spellStart"/>
-      <w:proofErr w:type="gramStart"/>
-      <w:r>
-        <w:rPr>
-          <w:color w:val="000000"/>
-          <w:sz w:val="21"/>
-          <w:szCs w:val="21"/>
-        </w:rPr>
-        <w:lastRenderedPageBreak/>
-        <w:t>dtypes</w:t>
-      </w:r>
-      <w:proofErr w:type="spellEnd"/>
-      <w:proofErr w:type="gramEnd"/>
-      <w:r>
-        <w:rPr>
-          <w:color w:val="000000"/>
-          <w:sz w:val="21"/>
-          <w:szCs w:val="21"/>
-        </w:rPr>
-        <w:t>: float64(86), object(25)</w:t>
+      <w:r>
+        <w:rPr>
+          <w:color w:val="000000"/>
+          <w:sz w:val="21"/>
+          <w:szCs w:val="21"/>
+        </w:rPr>
+        <w:t>dtypes: float64(86), object(25)</w:t>
       </w:r>
     </w:p>
     <w:p>
@@ -684,23 +687,13 @@
           <w:szCs w:val="21"/>
         </w:rPr>
       </w:pPr>
-      <w:proofErr w:type="gramStart"/>
-      <w:r>
-        <w:rPr>
-          <w:color w:val="000000"/>
-          <w:sz w:val="21"/>
-          <w:szCs w:val="21"/>
-        </w:rPr>
-        <w:t>memory</w:t>
-      </w:r>
-      <w:proofErr w:type="gramEnd"/>
-      <w:r>
-        <w:rPr>
-          <w:color w:val="000000"/>
-          <w:sz w:val="21"/>
-          <w:szCs w:val="21"/>
-        </w:rPr>
-        <w:t xml:space="preserve"> usage: 36.0+ MB</w:t>
+      <w:r>
+        <w:rPr>
+          <w:color w:val="000000"/>
+          <w:sz w:val="21"/>
+          <w:szCs w:val="21"/>
+        </w:rPr>
+        <w:t>memory usage: 36.0+ MB</w:t>
       </w:r>
     </w:p>
     <w:p>
@@ -733,26 +726,10 @@
         <w:spacing w:before="240" w:after="0"/>
       </w:pPr>
       <w:r>
-        <w:t>The ‘</w:t>
-      </w:r>
-      <w:proofErr w:type="spellStart"/>
-      <w:r>
-        <w:t>loan_status</w:t>
-      </w:r>
-      <w:proofErr w:type="spellEnd"/>
-      <w:r>
-        <w:t xml:space="preserve">’ column stores the outcome of loan. This column has several possible values. </w:t>
-      </w:r>
-      <w:r>
-        <w:t xml:space="preserve">Here are the possible </w:t>
-      </w:r>
-      <w:proofErr w:type="spellStart"/>
-      <w:r>
-        <w:t>loan_status</w:t>
-      </w:r>
-      <w:proofErr w:type="spellEnd"/>
-      <w:r>
-        <w:t xml:space="preserve"> values:</w:t>
+        <w:t xml:space="preserve">The ‘loan_status’ column stores the outcome of loan. This column has several possible values. </w:t>
+      </w:r>
+      <w:r>
+        <w:t>Here are the possible loan_status values:</w:t>
       </w:r>
     </w:p>
     <w:p>
@@ -768,23 +745,13 @@
           <w:szCs w:val="21"/>
         </w:rPr>
       </w:pPr>
-      <w:proofErr w:type="gramStart"/>
-      <w:r>
-        <w:rPr>
-          <w:color w:val="000000"/>
-          <w:sz w:val="21"/>
-          <w:szCs w:val="21"/>
-        </w:rPr>
-        <w:t>array(</w:t>
-      </w:r>
-      <w:proofErr w:type="gramEnd"/>
-      <w:r>
-        <w:rPr>
-          <w:color w:val="000000"/>
-          <w:sz w:val="21"/>
-          <w:szCs w:val="21"/>
-        </w:rPr>
-        <w:t>['Fully Paid', 'Charged Off', 'Late (31-120 days)', 'Current',</w:t>
+      <w:r>
+        <w:rPr>
+          <w:color w:val="000000"/>
+          <w:sz w:val="21"/>
+          <w:szCs w:val="21"/>
+        </w:rPr>
+        <w:t>array(['Fully Paid', 'Charged Off', 'Late (31-120 days)', 'Current',</w:t>
       </w:r>
     </w:p>
     <w:p>
@@ -806,25 +773,7 @@
           <w:sz w:val="21"/>
           <w:szCs w:val="21"/>
         </w:rPr>
-        <w:t xml:space="preserve">       'Late (16-30 days)', 'In Grace Period', 'Default', </w:t>
-      </w:r>
-      <w:proofErr w:type="gramStart"/>
-      <w:r>
-        <w:rPr>
-          <w:color w:val="000000"/>
-          <w:sz w:val="21"/>
-          <w:szCs w:val="21"/>
-        </w:rPr>
-        <w:t>nan</w:t>
-      </w:r>
-      <w:proofErr w:type="gramEnd"/>
-      <w:r>
-        <w:rPr>
-          <w:color w:val="000000"/>
-          <w:sz w:val="21"/>
-          <w:szCs w:val="21"/>
-        </w:rPr>
-        <w:t>,</w:t>
+        <w:t xml:space="preserve">       'Late (16-30 days)', 'In Grace Period', 'Default', nan,</w:t>
       </w:r>
     </w:p>
     <w:p>
@@ -846,35 +795,7 @@
           <w:sz w:val="21"/>
           <w:szCs w:val="21"/>
         </w:rPr>
-        <w:t xml:space="preserve">       'Does not meet the credit policy. </w:t>
-      </w:r>
-      <w:proofErr w:type="spellStart"/>
-      <w:r>
-        <w:rPr>
-          <w:color w:val="000000"/>
-          <w:sz w:val="21"/>
-          <w:szCs w:val="21"/>
-        </w:rPr>
-        <w:t>Status</w:t>
-      </w:r>
-      <w:proofErr w:type="gramStart"/>
-      <w:r>
-        <w:rPr>
-          <w:color w:val="000000"/>
-          <w:sz w:val="21"/>
-          <w:szCs w:val="21"/>
-        </w:rPr>
-        <w:t>:Fully</w:t>
-      </w:r>
-      <w:proofErr w:type="spellEnd"/>
-      <w:proofErr w:type="gramEnd"/>
-      <w:r>
-        <w:rPr>
-          <w:color w:val="000000"/>
-          <w:sz w:val="21"/>
-          <w:szCs w:val="21"/>
-        </w:rPr>
-        <w:t xml:space="preserve"> Paid',</w:t>
+        <w:t xml:space="preserve">       'Does not meet the credit policy. Status:Fully Paid',</w:t>
       </w:r>
     </w:p>
     <w:p>
@@ -896,53 +817,7 @@
           <w:sz w:val="21"/>
           <w:szCs w:val="21"/>
         </w:rPr>
-        <w:t xml:space="preserve">       'Does not meet the credit policy. </w:t>
-      </w:r>
-      <w:proofErr w:type="spellStart"/>
-      <w:r>
-        <w:rPr>
-          <w:color w:val="000000"/>
-          <w:sz w:val="21"/>
-          <w:szCs w:val="21"/>
-        </w:rPr>
-        <w:t>Status</w:t>
-      </w:r>
-      <w:proofErr w:type="gramStart"/>
-      <w:r>
-        <w:rPr>
-          <w:color w:val="000000"/>
-          <w:sz w:val="21"/>
-          <w:szCs w:val="21"/>
-        </w:rPr>
-        <w:t>:Charged</w:t>
-      </w:r>
-      <w:proofErr w:type="spellEnd"/>
-      <w:proofErr w:type="gramEnd"/>
-      <w:r>
-        <w:rPr>
-          <w:color w:val="000000"/>
-          <w:sz w:val="21"/>
-          <w:szCs w:val="21"/>
-        </w:rPr>
-        <w:t xml:space="preserve"> Off'], </w:t>
-      </w:r>
-      <w:proofErr w:type="spellStart"/>
-      <w:r>
-        <w:rPr>
-          <w:color w:val="000000"/>
-          <w:sz w:val="21"/>
-          <w:szCs w:val="21"/>
-        </w:rPr>
-        <w:t>dtype</w:t>
-      </w:r>
-      <w:proofErr w:type="spellEnd"/>
-      <w:r>
-        <w:rPr>
-          <w:color w:val="000000"/>
-          <w:sz w:val="21"/>
-          <w:szCs w:val="21"/>
-        </w:rPr>
-        <w:t>=object)</w:t>
+        <w:t xml:space="preserve">       'Does not meet the credit policy. Status:Charged Off'], dtype=object)</w:t>
       </w:r>
     </w:p>
     <w:p>
@@ -1021,35 +896,7 @@
           <w:sz w:val="21"/>
           <w:szCs w:val="21"/>
         </w:rPr>
-        <w:t xml:space="preserve">Does not meet the credit policy. </w:t>
-      </w:r>
-      <w:proofErr w:type="spellStart"/>
-      <w:r>
-        <w:rPr>
-          <w:color w:val="000000"/>
-          <w:sz w:val="21"/>
-          <w:szCs w:val="21"/>
-        </w:rPr>
-        <w:t>Status</w:t>
-      </w:r>
-      <w:proofErr w:type="gramStart"/>
-      <w:r>
-        <w:rPr>
-          <w:color w:val="000000"/>
-          <w:sz w:val="21"/>
-          <w:szCs w:val="21"/>
-        </w:rPr>
-        <w:t>:Fully</w:t>
-      </w:r>
-      <w:proofErr w:type="spellEnd"/>
-      <w:proofErr w:type="gramEnd"/>
-      <w:r>
-        <w:rPr>
-          <w:color w:val="000000"/>
-          <w:sz w:val="21"/>
-          <w:szCs w:val="21"/>
-        </w:rPr>
-        <w:t xml:space="preserve"> Paid      1988</w:t>
+        <w:t>Does not meet the credit policy. Status:Fully Paid      1988</w:t>
       </w:r>
     </w:p>
     <w:p>
@@ -1071,35 +918,7 @@
           <w:sz w:val="21"/>
           <w:szCs w:val="21"/>
         </w:rPr>
-        <w:t xml:space="preserve">Does not meet the credit policy. </w:t>
-      </w:r>
-      <w:proofErr w:type="spellStart"/>
-      <w:r>
-        <w:rPr>
-          <w:color w:val="000000"/>
-          <w:sz w:val="21"/>
-          <w:szCs w:val="21"/>
-        </w:rPr>
-        <w:t>Status</w:t>
-      </w:r>
-      <w:proofErr w:type="gramStart"/>
-      <w:r>
-        <w:rPr>
-          <w:color w:val="000000"/>
-          <w:sz w:val="21"/>
-          <w:szCs w:val="21"/>
-        </w:rPr>
-        <w:t>:Charged</w:t>
-      </w:r>
-      <w:proofErr w:type="spellEnd"/>
-      <w:proofErr w:type="gramEnd"/>
-      <w:r>
-        <w:rPr>
-          <w:color w:val="000000"/>
-          <w:sz w:val="21"/>
-          <w:szCs w:val="21"/>
-        </w:rPr>
-        <w:t xml:space="preserve"> Off      761</w:t>
+        <w:t>Does not meet the credit policy. Status:Charged Off      761</w:t>
       </w:r>
     </w:p>
     <w:p>
@@ -1230,6 +1049,7 @@
         <w:spacing w:before="240" w:after="0"/>
       </w:pPr>
       <w:r>
+        <w:lastRenderedPageBreak/>
         <w:t>There are too many columns in the dataset and it is not possible to describe what individual columns stand for. Please take a look at the ‘</w:t>
       </w:r>
       <w:r>
@@ -1253,7 +1073,6 @@
           <w:sz w:val="40"/>
           <w:szCs w:val="40"/>
         </w:rPr>
-        <w:lastRenderedPageBreak/>
         <w:t>Exploratory Data Analysis</w:t>
       </w:r>
     </w:p>
@@ -1262,15 +1081,7 @@
         <w:spacing w:before="240" w:after="0"/>
       </w:pPr>
       <w:r>
-        <w:t xml:space="preserve">First, we want to see the ratio of ‘paid loans’ and ‘defaulted loans’ to see if the data is skewed. Here is a count plot of the </w:t>
-      </w:r>
-      <w:proofErr w:type="spellStart"/>
-      <w:r>
-        <w:t>loan_status</w:t>
-      </w:r>
-      <w:proofErr w:type="spellEnd"/>
-      <w:r>
-        <w:t xml:space="preserve">. </w:t>
+        <w:t xml:space="preserve">First, we want to see the ratio of ‘paid loans’ and ‘defaulted loans’ to see if the data is skewed. Here is a count plot of the loan_status. </w:t>
       </w:r>
     </w:p>
     <w:p>
@@ -1459,7 +1270,6 @@
         </w:rPr>
         <w:t>The following graph is a joint plot between interest rate and ‘</w:t>
       </w:r>
-      <w:proofErr w:type="spellStart"/>
       <w:r>
         <w:rPr>
           <w:rFonts w:ascii="Calibri" w:eastAsia="Times New Roman" w:hAnsi="Calibri" w:cs="Calibri"/>
@@ -1467,29 +1277,12 @@
         </w:rPr>
         <w:t>revol_util</w:t>
       </w:r>
-      <w:proofErr w:type="spellEnd"/>
-      <w:r>
-        <w:rPr>
-          <w:rFonts w:ascii="Calibri" w:eastAsia="Times New Roman" w:hAnsi="Calibri" w:cs="Calibri"/>
-          <w:color w:val="000000"/>
-        </w:rPr>
-        <w:t>’. ‘</w:t>
-      </w:r>
-      <w:proofErr w:type="spellStart"/>
-      <w:r>
-        <w:rPr>
-          <w:rFonts w:ascii="Calibri" w:eastAsia="Times New Roman" w:hAnsi="Calibri" w:cs="Calibri"/>
-          <w:color w:val="000000"/>
-        </w:rPr>
-        <w:t>Revol_util</w:t>
-      </w:r>
-      <w:proofErr w:type="spellEnd"/>
-      <w:r>
-        <w:rPr>
-          <w:rFonts w:ascii="Calibri" w:eastAsia="Times New Roman" w:hAnsi="Calibri" w:cs="Calibri"/>
-          <w:color w:val="000000"/>
-        </w:rPr>
-        <w:t>’ denotes “</w:t>
+      <w:r>
+        <w:rPr>
+          <w:rFonts w:ascii="Calibri" w:eastAsia="Times New Roman" w:hAnsi="Calibri" w:cs="Calibri"/>
+          <w:color w:val="000000"/>
+        </w:rPr>
+        <w:t>’. ‘Revol_util’ denotes “</w:t>
       </w:r>
       <w:r>
         <w:rPr>
@@ -1584,55 +1377,7 @@
           <w:rFonts w:ascii="Calibri" w:eastAsia="Times New Roman" w:hAnsi="Calibri" w:cs="Calibri"/>
           <w:color w:val="000000"/>
         </w:rPr>
-        <w:t xml:space="preserve">also there doesn’t seem to be any direct relationship between </w:t>
-      </w:r>
-      <w:proofErr w:type="spellStart"/>
-      <w:r>
-        <w:rPr>
-          <w:rFonts w:ascii="Calibri" w:eastAsia="Times New Roman" w:hAnsi="Calibri" w:cs="Calibri"/>
-          <w:color w:val="000000"/>
-        </w:rPr>
-        <w:t>int_rate</w:t>
-      </w:r>
-      <w:proofErr w:type="spellEnd"/>
-      <w:r>
-        <w:rPr>
-          <w:rFonts w:ascii="Calibri" w:eastAsia="Times New Roman" w:hAnsi="Calibri" w:cs="Calibri"/>
-          <w:color w:val="000000"/>
-        </w:rPr>
-        <w:t xml:space="preserve"> and </w:t>
-      </w:r>
-      <w:proofErr w:type="spellStart"/>
-      <w:r>
-        <w:rPr>
-          <w:rFonts w:ascii="Calibri" w:eastAsia="Times New Roman" w:hAnsi="Calibri" w:cs="Calibri"/>
-          <w:color w:val="000000"/>
-        </w:rPr>
-        <w:t>revol_util</w:t>
-      </w:r>
-      <w:proofErr w:type="spellEnd"/>
-      <w:r>
-        <w:rPr>
-          <w:rFonts w:ascii="Calibri" w:eastAsia="Times New Roman" w:hAnsi="Calibri" w:cs="Calibri"/>
-          <w:color w:val="000000"/>
-        </w:rPr>
-        <w:t xml:space="preserve">. The </w:t>
-      </w:r>
-      <w:proofErr w:type="spellStart"/>
-      <w:r>
-        <w:rPr>
-          <w:rFonts w:ascii="Calibri" w:eastAsia="Times New Roman" w:hAnsi="Calibri" w:cs="Calibri"/>
-          <w:color w:val="000000"/>
-        </w:rPr>
-        <w:t>revol_util</w:t>
-      </w:r>
-      <w:proofErr w:type="spellEnd"/>
-      <w:r>
-        <w:rPr>
-          <w:rFonts w:ascii="Calibri" w:eastAsia="Times New Roman" w:hAnsi="Calibri" w:cs="Calibri"/>
-          <w:color w:val="000000"/>
-        </w:rPr>
-        <w:t xml:space="preserve"> seems to be uniformly distributed (look at the top portion of the graph). </w:t>
+        <w:t xml:space="preserve">also there doesn’t seem to be any direct relationship between int_rate and revol_util. The revol_util seems to be uniformly distributed (look at the top portion of the graph). </w:t>
       </w:r>
     </w:p>
     <w:p>
@@ -1721,23 +1466,7 @@
           <w:rFonts w:ascii="Calibri" w:eastAsia="Times New Roman" w:hAnsi="Calibri" w:cs="Calibri"/>
           <w:color w:val="000000"/>
         </w:rPr>
-        <w:t xml:space="preserve"> map from </w:t>
-      </w:r>
-      <w:proofErr w:type="spellStart"/>
-      <w:r>
-        <w:rPr>
-          <w:rFonts w:ascii="Calibri" w:eastAsia="Times New Roman" w:hAnsi="Calibri" w:cs="Calibri"/>
-          <w:color w:val="000000"/>
-        </w:rPr>
-        <w:t>scikit</w:t>
-      </w:r>
-      <w:proofErr w:type="spellEnd"/>
-      <w:r>
-        <w:rPr>
-          <w:rFonts w:ascii="Calibri" w:eastAsia="Times New Roman" w:hAnsi="Calibri" w:cs="Calibri"/>
-          <w:color w:val="000000"/>
-        </w:rPr>
-        <w:t xml:space="preserve"> documentation to narrow down my choice of estimators. Our sample size is close to 40K. According to this guide, we </w:t>
+        <w:t xml:space="preserve"> map from scikit documentation to narrow down my choice of estimators. Our sample size is close to 40K. According to this guide, we </w:t>
       </w:r>
       <w:r>
         <w:rPr>
@@ -1773,23 +1502,7 @@
           <w:rFonts w:ascii="Calibri" w:eastAsia="Times New Roman" w:hAnsi="Calibri" w:cs="Calibri"/>
           <w:color w:val="000000"/>
         </w:rPr>
-        <w:t xml:space="preserve">I adopted the same strategy. I first tried Linear SVC and then tried </w:t>
-      </w:r>
-      <w:proofErr w:type="spellStart"/>
-      <w:r>
-        <w:rPr>
-          <w:rFonts w:ascii="Calibri" w:eastAsia="Times New Roman" w:hAnsi="Calibri" w:cs="Calibri"/>
-          <w:color w:val="000000"/>
-        </w:rPr>
-        <w:t>RandomForest</w:t>
-      </w:r>
-      <w:proofErr w:type="spellEnd"/>
-      <w:r>
-        <w:rPr>
-          <w:rFonts w:ascii="Calibri" w:eastAsia="Times New Roman" w:hAnsi="Calibri" w:cs="Calibri"/>
-          <w:color w:val="000000"/>
-        </w:rPr>
-        <w:t xml:space="preserve"> Classifier. I found Linear SVC adequate enough for our data set. </w:t>
+        <w:t xml:space="preserve">I adopted the same strategy. I first tried Linear SVC and then tried RandomForest Classifier. I found Linear SVC adequate enough for our data set. </w:t>
       </w:r>
     </w:p>
     <w:p>
@@ -1840,7 +1553,21 @@
           <w:rFonts w:ascii="Calibri" w:eastAsia="Times New Roman" w:hAnsi="Calibri" w:cs="Calibri"/>
           <w:color w:val="000000"/>
         </w:rPr>
-        <w:t>The kernel trick uses a mathematical function to transform the original data and applies linear classification methods on the transformed data.</w:t>
+        <w:t xml:space="preserve">The kernel trick uses a mathematical function to transform the original data </w:t>
+      </w:r>
+      <w:r>
+        <w:rPr>
+          <w:rFonts w:ascii="Calibri" w:eastAsia="Times New Roman" w:hAnsi="Calibri" w:cs="Calibri"/>
+          <w:color w:val="000000"/>
+        </w:rPr>
+        <w:t>to a hyper dimension space</w:t>
+      </w:r>
+      <w:r>
+        <w:rPr>
+          <w:rFonts w:ascii="Calibri" w:eastAsia="Times New Roman" w:hAnsi="Calibri" w:cs="Calibri"/>
+          <w:color w:val="000000"/>
+        </w:rPr>
+        <w:t>.</w:t>
       </w:r>
       <w:r>
         <w:rPr>
@@ -1896,17 +1623,8 @@
           <w:rFonts w:ascii="Calibri" w:eastAsia="Times New Roman" w:hAnsi="Calibri" w:cs="Calibri"/>
           <w:color w:val="000000"/>
         </w:rPr>
-        <w:t xml:space="preserve">Here are the tunable parameters in </w:t>
-      </w:r>
-      <w:proofErr w:type="spellStart"/>
-      <w:r>
-        <w:rPr>
-          <w:rFonts w:ascii="Calibri" w:eastAsia="Times New Roman" w:hAnsi="Calibri" w:cs="Calibri"/>
-          <w:color w:val="000000"/>
-        </w:rPr>
-        <w:t>Sci</w:t>
-      </w:r>
-      <w:proofErr w:type="spellEnd"/>
+        <w:t>Here are the tunable parameters in Sci</w:t>
+      </w:r>
       <w:r>
         <w:rPr>
           <w:rFonts w:ascii="Calibri" w:eastAsia="Times New Roman" w:hAnsi="Calibri" w:cs="Calibri"/>
@@ -1919,23 +1637,7 @@
           <w:rFonts w:ascii="Calibri" w:eastAsia="Times New Roman" w:hAnsi="Calibri" w:cs="Calibri"/>
           <w:color w:val="000000"/>
         </w:rPr>
-        <w:t xml:space="preserve">kit implementation of Linear SVC (according to </w:t>
-      </w:r>
-      <w:proofErr w:type="spellStart"/>
-      <w:r>
-        <w:rPr>
-          <w:rFonts w:ascii="Calibri" w:eastAsia="Times New Roman" w:hAnsi="Calibri" w:cs="Calibri"/>
-          <w:color w:val="000000"/>
-        </w:rPr>
-        <w:t>Scikit</w:t>
-      </w:r>
-      <w:proofErr w:type="spellEnd"/>
-      <w:r>
-        <w:rPr>
-          <w:rFonts w:ascii="Calibri" w:eastAsia="Times New Roman" w:hAnsi="Calibri" w:cs="Calibri"/>
-          <w:color w:val="000000"/>
-        </w:rPr>
-        <w:t xml:space="preserve"> documentation):</w:t>
+        <w:t>kit implementation of Linear SVC (according to Scikit documentation):</w:t>
       </w:r>
     </w:p>
     <w:p>
@@ -1991,23 +1693,7 @@
           <w:rFonts w:ascii="Calibri" w:eastAsia="Times New Roman" w:hAnsi="Calibri" w:cs="Calibri"/>
           <w:color w:val="000000"/>
         </w:rPr>
-        <w:t>ing, ‘hinge’ or ‘</w:t>
-      </w:r>
-      <w:proofErr w:type="spellStart"/>
-      <w:r>
-        <w:rPr>
-          <w:rFonts w:ascii="Calibri" w:eastAsia="Times New Roman" w:hAnsi="Calibri" w:cs="Calibri"/>
-          <w:color w:val="000000"/>
-        </w:rPr>
-        <w:t>squared_hinge</w:t>
-      </w:r>
-      <w:proofErr w:type="spellEnd"/>
-      <w:r>
-        <w:rPr>
-          <w:rFonts w:ascii="Calibri" w:eastAsia="Times New Roman" w:hAnsi="Calibri" w:cs="Calibri"/>
-          <w:color w:val="000000"/>
-        </w:rPr>
-        <w:t>’. D</w:t>
+        <w:t>ing, ‘hinge’ or ‘squared_hinge’. D</w:t>
       </w:r>
       <w:r>
         <w:rPr>
@@ -2021,23 +1707,7 @@
           <w:rFonts w:ascii="Calibri" w:eastAsia="Times New Roman" w:hAnsi="Calibri" w:cs="Calibri"/>
           <w:color w:val="000000"/>
         </w:rPr>
-        <w:t xml:space="preserve"> is ’</w:t>
-      </w:r>
-      <w:proofErr w:type="spellStart"/>
-      <w:r>
-        <w:rPr>
-          <w:rFonts w:ascii="Calibri" w:eastAsia="Times New Roman" w:hAnsi="Calibri" w:cs="Calibri"/>
-          <w:color w:val="000000"/>
-        </w:rPr>
-        <w:t>squared_hinge</w:t>
-      </w:r>
-      <w:proofErr w:type="spellEnd"/>
-      <w:r>
-        <w:rPr>
-          <w:rFonts w:ascii="Calibri" w:eastAsia="Times New Roman" w:hAnsi="Calibri" w:cs="Calibri"/>
-          <w:color w:val="000000"/>
-        </w:rPr>
-        <w:t>’</w:t>
+        <w:t xml:space="preserve"> is ’squared_hinge’</w:t>
       </w:r>
     </w:p>
     <w:p>
@@ -2058,23 +1728,7 @@
           <w:rFonts w:ascii="Calibri" w:eastAsia="Times New Roman" w:hAnsi="Calibri" w:cs="Calibri"/>
           <w:color w:val="000000"/>
         </w:rPr>
-        <w:t xml:space="preserve">Tolerance: </w:t>
-      </w:r>
-      <w:proofErr w:type="spellStart"/>
-      <w:r>
-        <w:rPr>
-          <w:rFonts w:ascii="Calibri" w:eastAsia="Times New Roman" w:hAnsi="Calibri" w:cs="Calibri"/>
-          <w:color w:val="000000"/>
-        </w:rPr>
-        <w:t>tol</w:t>
-      </w:r>
-      <w:proofErr w:type="spellEnd"/>
-      <w:r>
-        <w:rPr>
-          <w:rFonts w:ascii="Calibri" w:eastAsia="Times New Roman" w:hAnsi="Calibri" w:cs="Calibri"/>
-          <w:color w:val="000000"/>
-        </w:rPr>
-        <w:t xml:space="preserve"> for stopping criteria. Default is 1e-4.</w:t>
+        <w:t>Tolerance: tol for stopping criteria. Default is 1e-4.</w:t>
       </w:r>
     </w:p>
     <w:p>
@@ -2274,55 +1928,7 @@
           <w:rFonts w:ascii="Calibri" w:eastAsia="Times New Roman" w:hAnsi="Calibri" w:cs="Calibri"/>
           <w:color w:val="000000"/>
         </w:rPr>
-        <w:t xml:space="preserve">Random forests create a number of individual decision trees. Random forests chooses mode of the individual trees as the final category. For example, if there are 10 decision trees in the random forest and six of them predicts category A and 4 predicts category B then random forest will chose category A as the final answer. In </w:t>
-      </w:r>
-      <w:proofErr w:type="spellStart"/>
-      <w:r>
-        <w:rPr>
-          <w:rFonts w:ascii="Calibri" w:eastAsia="Times New Roman" w:hAnsi="Calibri" w:cs="Calibri"/>
-          <w:color w:val="000000"/>
-        </w:rPr>
-        <w:t>scikit</w:t>
-      </w:r>
-      <w:proofErr w:type="spellEnd"/>
-      <w:r>
-        <w:rPr>
-          <w:rFonts w:ascii="Calibri" w:eastAsia="Times New Roman" w:hAnsi="Calibri" w:cs="Calibri"/>
-          <w:color w:val="000000"/>
-        </w:rPr>
-        <w:t xml:space="preserve">, we can choose the number of trees in the forest by setting the value of </w:t>
-      </w:r>
-      <w:proofErr w:type="spellStart"/>
-      <w:r>
-        <w:rPr>
-          <w:rFonts w:ascii="Calibri" w:eastAsia="Times New Roman" w:hAnsi="Calibri" w:cs="Calibri"/>
-          <w:color w:val="000000"/>
-        </w:rPr>
-        <w:t>n_estimators</w:t>
-      </w:r>
-      <w:proofErr w:type="spellEnd"/>
-      <w:r>
-        <w:rPr>
-          <w:rFonts w:ascii="Calibri" w:eastAsia="Times New Roman" w:hAnsi="Calibri" w:cs="Calibri"/>
-          <w:color w:val="000000"/>
-        </w:rPr>
-        <w:t xml:space="preserve">. Random forest classier in </w:t>
-      </w:r>
-      <w:proofErr w:type="spellStart"/>
-      <w:r>
-        <w:rPr>
-          <w:rFonts w:ascii="Calibri" w:eastAsia="Times New Roman" w:hAnsi="Calibri" w:cs="Calibri"/>
-          <w:color w:val="000000"/>
-        </w:rPr>
-        <w:t>sci</w:t>
-      </w:r>
-      <w:proofErr w:type="spellEnd"/>
-      <w:r>
-        <w:rPr>
-          <w:rFonts w:ascii="Calibri" w:eastAsia="Times New Roman" w:hAnsi="Calibri" w:cs="Calibri"/>
-          <w:color w:val="000000"/>
-        </w:rPr>
-        <w:t xml:space="preserve">-kit has a number of tunable parameters but default values work very well in our case. </w:t>
+        <w:t xml:space="preserve">Random forests create a number of individual decision trees. Random forests chooses mode of the individual trees as the final category. For example, if there are 10 decision trees in the random forest and six of them predicts category A and 4 predicts category B then random forest will chose category A as the final answer. In scikit, we can choose the number of trees in the forest by setting the value of n_estimators. Random forest classier in sci-kit has a number of tunable parameters but default values work very well in our case. </w:t>
       </w:r>
     </w:p>
     <w:p>
@@ -2347,23 +1953,26 @@
         <w:spacing w:before="240" w:after="0"/>
       </w:pPr>
       <w:r>
+        <w:t>As we saw in the exploratory data analysis</w:t>
+      </w:r>
+      <w:r>
+        <w:t xml:space="preserve"> that</w:t>
+      </w:r>
+      <w:r>
+        <w:t xml:space="preserve"> our data mostly belongs to “Loan paid”</w:t>
+      </w:r>
+      <w:r>
+        <w:t xml:space="preserve"> class</w:t>
+      </w:r>
+      <w:r>
+        <w:t>. Only 14% of the data belongs to “Charged off”</w:t>
+      </w:r>
+      <w:r>
+        <w:t xml:space="preserve"> category. If we know the count of each category, a naïve classifier </w:t>
+      </w:r>
+      <w:r>
         <w:lastRenderedPageBreak/>
-        <w:t>As we saw in the exploratory data analysis</w:t>
-      </w:r>
-      <w:r>
-        <w:t xml:space="preserve"> that</w:t>
-      </w:r>
-      <w:r>
-        <w:t xml:space="preserve"> our data mostly belongs to “Loan paid”</w:t>
-      </w:r>
-      <w:r>
-        <w:t xml:space="preserve"> class</w:t>
-      </w:r>
-      <w:r>
-        <w:t>. Only 14% of the data belongs to “Charged off”</w:t>
-      </w:r>
-      <w:r>
-        <w:t xml:space="preserve"> category. If we know the count of each category, a naïve classifier will put the data to “Loan paid” category 86 times out of hundred. O</w:t>
+        <w:t>will put the data to “Loan paid” category 86 times out of hundred. O</w:t>
       </w:r>
       <w:r>
         <w:t>u</w:t>
@@ -2453,31 +2062,15 @@
         <w:pStyle w:val="NoSpacing"/>
       </w:pPr>
       <w:r>
-        <w:t xml:space="preserve">They however try to maximize the precision. Their top f1 score is around 0.8 on </w:t>
-      </w:r>
-      <w:proofErr w:type="spellStart"/>
-      <w:r>
-        <w:t>LibSVM</w:t>
-      </w:r>
-      <w:proofErr w:type="spellEnd"/>
-      <w:r>
-        <w:t xml:space="preserve"> model and the top precision is 0.95. </w:t>
-      </w:r>
-    </w:p>
-    <w:p>
-      <w:pPr>
-        <w:spacing w:before="240" w:after="0"/>
-      </w:pPr>
-      <w:r>
-        <w:t xml:space="preserve">I also found a similar dataset on </w:t>
-      </w:r>
-      <w:proofErr w:type="spellStart"/>
-      <w:r>
-        <w:t>Kaggle</w:t>
-      </w:r>
-      <w:proofErr w:type="spellEnd"/>
-      <w:r>
-        <w:t xml:space="preserve"> (</w:t>
+        <w:t xml:space="preserve">They however try to maximize the precision. Their top f1 score is around 0.8 on LibSVM model and the top precision is 0.95. </w:t>
+      </w:r>
+    </w:p>
+    <w:p>
+      <w:pPr>
+        <w:spacing w:before="240" w:after="0"/>
+      </w:pPr>
+      <w:r>
+        <w:t>I also found a similar dataset on Kaggle (</w:t>
       </w:r>
       <w:hyperlink r:id="rId10" w:history="1">
         <w:r>
@@ -2488,7 +2081,19 @@
         </w:r>
       </w:hyperlink>
       <w:r>
-        <w:t xml:space="preserve">) but that was not a classification problem. It was a regression problem and the metric was MSE (mean squared error). </w:t>
+        <w:t xml:space="preserve">) but that was not a classification problem. It was a regression problem and the metric </w:t>
+      </w:r>
+      <w:r>
+        <w:t>was MA</w:t>
+      </w:r>
+      <w:r>
+        <w:t xml:space="preserve">E (mean </w:t>
+      </w:r>
+      <w:r>
+        <w:t>absolute</w:t>
+      </w:r>
+      <w:r>
+        <w:t xml:space="preserve"> error). </w:t>
       </w:r>
     </w:p>
     <w:p>
@@ -2621,15 +2226,7 @@
       </w:pPr>
       <w:r>
         <w:lastRenderedPageBreak/>
-        <w:t xml:space="preserve">The term, interest rate and </w:t>
-      </w:r>
-      <w:proofErr w:type="spellStart"/>
-      <w:r>
-        <w:t>revol_util</w:t>
-      </w:r>
-      <w:proofErr w:type="spellEnd"/>
-      <w:r>
-        <w:t xml:space="preserve"> are numerical types but the actual data was string. Interest rate for example was given as 10%. The ‘%’ character is of no interest to us. I cleaned up these columns to have only the numerical part and converted the string to float. </w:t>
+        <w:t xml:space="preserve">The term, interest rate and revol_util are numerical types but the actual data was string. Interest rate for example was given as 10%. The ‘%’ character is of no interest to us. I cleaned up these columns to have only the numerical part and converted the string to float. </w:t>
       </w:r>
     </w:p>
     <w:p>
@@ -2641,21 +2238,8 @@
         </w:numPr>
         <w:spacing w:before="240" w:after="0"/>
       </w:pPr>
-      <w:proofErr w:type="spellStart"/>
-      <w:r>
-        <w:t>Loan_status</w:t>
-      </w:r>
-      <w:proofErr w:type="spellEnd"/>
-      <w:r>
-        <w:t xml:space="preserve"> and </w:t>
-      </w:r>
-      <w:proofErr w:type="spellStart"/>
-      <w:r>
-        <w:t>Verification_status</w:t>
-      </w:r>
-      <w:proofErr w:type="spellEnd"/>
-      <w:r>
-        <w:t xml:space="preserve"> were categorical values. I converted them to numerical values using one hot encoding technique. </w:t>
+      <w:r>
+        <w:t xml:space="preserve">Loan_status and Verification_status were categorical values. I converted them to numerical values using one hot encoding technique. </w:t>
       </w:r>
     </w:p>
     <w:p>
@@ -2703,23 +2287,13 @@
           <w:szCs w:val="21"/>
         </w:rPr>
       </w:pPr>
-      <w:proofErr w:type="spellStart"/>
-      <w:r>
-        <w:rPr>
-          <w:color w:val="000000"/>
-          <w:sz w:val="21"/>
-          <w:szCs w:val="21"/>
-        </w:rPr>
-        <w:t>loan_amnt</w:t>
-      </w:r>
-      <w:proofErr w:type="spellEnd"/>
-      <w:r>
-        <w:rPr>
-          <w:color w:val="000000"/>
-          <w:sz w:val="21"/>
-          <w:szCs w:val="21"/>
-        </w:rPr>
-        <w:t xml:space="preserve">               39023 non-null float64</w:t>
+      <w:r>
+        <w:rPr>
+          <w:color w:val="000000"/>
+          <w:sz w:val="21"/>
+          <w:szCs w:val="21"/>
+        </w:rPr>
+        <w:t>loan_amnt               39023 non-null float64</w:t>
       </w:r>
     </w:p>
     <w:p>
@@ -2736,23 +2310,13 @@
           <w:szCs w:val="21"/>
         </w:rPr>
       </w:pPr>
-      <w:proofErr w:type="spellStart"/>
-      <w:r>
-        <w:rPr>
-          <w:color w:val="000000"/>
-          <w:sz w:val="21"/>
-          <w:szCs w:val="21"/>
-        </w:rPr>
-        <w:t>funded_amnt</w:t>
-      </w:r>
-      <w:proofErr w:type="spellEnd"/>
-      <w:r>
-        <w:rPr>
-          <w:color w:val="000000"/>
-          <w:sz w:val="21"/>
-          <w:szCs w:val="21"/>
-        </w:rPr>
-        <w:t xml:space="preserve">             39023 non-null float64</w:t>
+      <w:r>
+        <w:rPr>
+          <w:color w:val="000000"/>
+          <w:sz w:val="21"/>
+          <w:szCs w:val="21"/>
+        </w:rPr>
+        <w:t>funded_amnt             39023 non-null float64</w:t>
       </w:r>
     </w:p>
     <w:p>
@@ -2769,23 +2333,13 @@
           <w:szCs w:val="21"/>
         </w:rPr>
       </w:pPr>
-      <w:proofErr w:type="spellStart"/>
-      <w:r>
-        <w:rPr>
-          <w:color w:val="000000"/>
-          <w:sz w:val="21"/>
-          <w:szCs w:val="21"/>
-        </w:rPr>
-        <w:t>funded_amnt_inv</w:t>
-      </w:r>
-      <w:proofErr w:type="spellEnd"/>
-      <w:r>
-        <w:rPr>
-          <w:color w:val="000000"/>
-          <w:sz w:val="21"/>
-          <w:szCs w:val="21"/>
-        </w:rPr>
-        <w:t xml:space="preserve">         39023 non-null float64</w:t>
+      <w:r>
+        <w:rPr>
+          <w:color w:val="000000"/>
+          <w:sz w:val="21"/>
+          <w:szCs w:val="21"/>
+        </w:rPr>
+        <w:t>funded_amnt_inv         39023 non-null float64</w:t>
       </w:r>
     </w:p>
     <w:p>
@@ -2802,23 +2356,13 @@
           <w:szCs w:val="21"/>
         </w:rPr>
       </w:pPr>
-      <w:proofErr w:type="gramStart"/>
-      <w:r>
-        <w:rPr>
-          <w:color w:val="000000"/>
-          <w:sz w:val="21"/>
-          <w:szCs w:val="21"/>
-        </w:rPr>
-        <w:t>term</w:t>
-      </w:r>
-      <w:proofErr w:type="gramEnd"/>
-      <w:r>
-        <w:rPr>
-          <w:color w:val="000000"/>
-          <w:sz w:val="21"/>
-          <w:szCs w:val="21"/>
-        </w:rPr>
-        <w:t xml:space="preserve">                    39023 non-null float64</w:t>
+      <w:r>
+        <w:rPr>
+          <w:color w:val="000000"/>
+          <w:sz w:val="21"/>
+          <w:szCs w:val="21"/>
+        </w:rPr>
+        <w:t>term                    39023 non-null float64</w:t>
       </w:r>
     </w:p>
     <w:p>
@@ -2835,23 +2379,13 @@
           <w:szCs w:val="21"/>
         </w:rPr>
       </w:pPr>
-      <w:proofErr w:type="spellStart"/>
-      <w:r>
-        <w:rPr>
-          <w:color w:val="000000"/>
-          <w:sz w:val="21"/>
-          <w:szCs w:val="21"/>
-        </w:rPr>
-        <w:t>int_rate</w:t>
-      </w:r>
-      <w:proofErr w:type="spellEnd"/>
-      <w:r>
-        <w:rPr>
-          <w:color w:val="000000"/>
-          <w:sz w:val="21"/>
-          <w:szCs w:val="21"/>
-        </w:rPr>
-        <w:t xml:space="preserve">                39023 non-null float64</w:t>
+      <w:r>
+        <w:rPr>
+          <w:color w:val="000000"/>
+          <w:sz w:val="21"/>
+          <w:szCs w:val="21"/>
+        </w:rPr>
+        <w:t>int_rate                39023 non-null float64</w:t>
       </w:r>
     </w:p>
     <w:p>
@@ -2868,23 +2402,13 @@
           <w:szCs w:val="21"/>
         </w:rPr>
       </w:pPr>
-      <w:proofErr w:type="gramStart"/>
-      <w:r>
-        <w:rPr>
-          <w:color w:val="000000"/>
-          <w:sz w:val="21"/>
-          <w:szCs w:val="21"/>
-        </w:rPr>
-        <w:t>installment</w:t>
-      </w:r>
-      <w:proofErr w:type="gramEnd"/>
-      <w:r>
-        <w:rPr>
-          <w:color w:val="000000"/>
-          <w:sz w:val="21"/>
-          <w:szCs w:val="21"/>
-        </w:rPr>
-        <w:t xml:space="preserve">             39023 non-null float64</w:t>
+      <w:r>
+        <w:rPr>
+          <w:color w:val="000000"/>
+          <w:sz w:val="21"/>
+          <w:szCs w:val="21"/>
+        </w:rPr>
+        <w:t>installment             39023 non-null float64</w:t>
       </w:r>
     </w:p>
     <w:p>
@@ -2901,23 +2425,13 @@
           <w:szCs w:val="21"/>
         </w:rPr>
       </w:pPr>
-      <w:proofErr w:type="spellStart"/>
-      <w:r>
-        <w:rPr>
-          <w:color w:val="000000"/>
-          <w:sz w:val="21"/>
-          <w:szCs w:val="21"/>
-        </w:rPr>
-        <w:t>annual_inc</w:t>
-      </w:r>
-      <w:proofErr w:type="spellEnd"/>
-      <w:r>
-        <w:rPr>
-          <w:color w:val="000000"/>
-          <w:sz w:val="21"/>
-          <w:szCs w:val="21"/>
-        </w:rPr>
-        <w:t xml:space="preserve">              39023 non-null float64</w:t>
+      <w:r>
+        <w:rPr>
+          <w:color w:val="000000"/>
+          <w:sz w:val="21"/>
+          <w:szCs w:val="21"/>
+        </w:rPr>
+        <w:t>annual_inc              39023 non-null float64</w:t>
       </w:r>
     </w:p>
     <w:p>
@@ -2934,25 +2448,13 @@
           <w:szCs w:val="21"/>
         </w:rPr>
       </w:pPr>
-      <w:proofErr w:type="spellStart"/>
-      <w:proofErr w:type="gramStart"/>
-      <w:r>
-        <w:rPr>
-          <w:color w:val="000000"/>
-          <w:sz w:val="21"/>
-          <w:szCs w:val="21"/>
-        </w:rPr>
-        <w:t>dti</w:t>
-      </w:r>
-      <w:proofErr w:type="spellEnd"/>
-      <w:proofErr w:type="gramEnd"/>
-      <w:r>
-        <w:rPr>
-          <w:color w:val="000000"/>
-          <w:sz w:val="21"/>
-          <w:szCs w:val="21"/>
-        </w:rPr>
-        <w:t xml:space="preserve">                     39023 non-null float64</w:t>
+      <w:r>
+        <w:rPr>
+          <w:color w:val="000000"/>
+          <w:sz w:val="21"/>
+          <w:szCs w:val="21"/>
+        </w:rPr>
+        <w:t>dti                     39023 non-null float64</w:t>
       </w:r>
     </w:p>
     <w:p>
@@ -3015,23 +2517,13 @@
           <w:szCs w:val="21"/>
         </w:rPr>
       </w:pPr>
-      <w:proofErr w:type="spellStart"/>
-      <w:r>
-        <w:rPr>
-          <w:color w:val="000000"/>
-          <w:sz w:val="21"/>
-          <w:szCs w:val="21"/>
-        </w:rPr>
-        <w:t>open_acc</w:t>
-      </w:r>
-      <w:proofErr w:type="spellEnd"/>
-      <w:r>
-        <w:rPr>
-          <w:color w:val="000000"/>
-          <w:sz w:val="21"/>
-          <w:szCs w:val="21"/>
-        </w:rPr>
-        <w:t xml:space="preserve">                39023 non-null float64</w:t>
+      <w:r>
+        <w:rPr>
+          <w:color w:val="000000"/>
+          <w:sz w:val="21"/>
+          <w:szCs w:val="21"/>
+        </w:rPr>
+        <w:t>open_acc                39023 non-null float64</w:t>
       </w:r>
     </w:p>
     <w:p>
@@ -3048,23 +2540,13 @@
           <w:szCs w:val="21"/>
         </w:rPr>
       </w:pPr>
-      <w:proofErr w:type="spellStart"/>
-      <w:r>
-        <w:rPr>
-          <w:color w:val="000000"/>
-          <w:sz w:val="21"/>
-          <w:szCs w:val="21"/>
-        </w:rPr>
-        <w:t>revol_util</w:t>
-      </w:r>
-      <w:proofErr w:type="spellEnd"/>
-      <w:r>
-        <w:rPr>
-          <w:color w:val="000000"/>
-          <w:sz w:val="21"/>
-          <w:szCs w:val="21"/>
-        </w:rPr>
-        <w:t xml:space="preserve">              39023 non-null float64</w:t>
+      <w:r>
+        <w:rPr>
+          <w:color w:val="000000"/>
+          <w:sz w:val="21"/>
+          <w:szCs w:val="21"/>
+        </w:rPr>
+        <w:t>revol_util              39023 non-null float64</w:t>
       </w:r>
     </w:p>
     <w:p>
@@ -3081,23 +2563,13 @@
           <w:szCs w:val="21"/>
         </w:rPr>
       </w:pPr>
-      <w:proofErr w:type="spellStart"/>
-      <w:r>
-        <w:rPr>
-          <w:color w:val="000000"/>
-          <w:sz w:val="21"/>
-          <w:szCs w:val="21"/>
-        </w:rPr>
-        <w:t>total_pymnt_inv</w:t>
-      </w:r>
-      <w:proofErr w:type="spellEnd"/>
-      <w:r>
-        <w:rPr>
-          <w:color w:val="000000"/>
-          <w:sz w:val="21"/>
-          <w:szCs w:val="21"/>
-        </w:rPr>
-        <w:t xml:space="preserve">         39023 non-null float64</w:t>
+      <w:r>
+        <w:rPr>
+          <w:color w:val="000000"/>
+          <w:sz w:val="21"/>
+          <w:szCs w:val="21"/>
+        </w:rPr>
+        <w:t>total_pymnt_inv         39023 non-null float64</w:t>
       </w:r>
     </w:p>
     <w:p>
@@ -3114,23 +2586,13 @@
           <w:szCs w:val="21"/>
         </w:rPr>
       </w:pPr>
-      <w:proofErr w:type="spellStart"/>
-      <w:r>
-        <w:rPr>
-          <w:color w:val="000000"/>
-          <w:sz w:val="21"/>
-          <w:szCs w:val="21"/>
-        </w:rPr>
-        <w:t>pub_rec_bankruptcies</w:t>
-      </w:r>
-      <w:proofErr w:type="spellEnd"/>
-      <w:r>
-        <w:rPr>
-          <w:color w:val="000000"/>
-          <w:sz w:val="21"/>
-          <w:szCs w:val="21"/>
-        </w:rPr>
-        <w:t xml:space="preserve">    39023 non-null float64</w:t>
+      <w:r>
+        <w:rPr>
+          <w:color w:val="000000"/>
+          <w:sz w:val="21"/>
+          <w:szCs w:val="21"/>
+        </w:rPr>
+        <w:t>pub_rec_bankruptcies    39023 non-null float64</w:t>
       </w:r>
     </w:p>
     <w:p>
@@ -3225,11 +2687,32 @@
           <w:szCs w:val="40"/>
         </w:rPr>
       </w:pPr>
-      <w:r>
+    </w:p>
+    <w:p>
+      <w:pPr>
+        <w:pStyle w:val="Title"/>
+        <w:spacing w:before="240"/>
         <w:rPr>
           <w:sz w:val="40"/>
           <w:szCs w:val="40"/>
         </w:rPr>
+      </w:pPr>
+    </w:p>
+    <w:p>
+      <w:pPr>
+        <w:pStyle w:val="Title"/>
+        <w:spacing w:before="240"/>
+        <w:rPr>
+          <w:sz w:val="40"/>
+          <w:szCs w:val="40"/>
+        </w:rPr>
+      </w:pPr>
+      <w:r>
+        <w:rPr>
+          <w:sz w:val="40"/>
+          <w:szCs w:val="40"/>
+        </w:rPr>
+        <w:lastRenderedPageBreak/>
         <w:t>Implementation</w:t>
       </w:r>
     </w:p>
@@ -3238,16 +2721,7 @@
         <w:spacing w:before="240" w:after="0"/>
       </w:pPr>
       <w:r>
-        <w:lastRenderedPageBreak/>
-        <w:t xml:space="preserve">The majority of work in this project was around data cleanup. The model training and evaluation was relatively straight forward. I used the </w:t>
-      </w:r>
-      <w:proofErr w:type="spellStart"/>
-      <w:r>
-        <w:t>Scikit</w:t>
-      </w:r>
-      <w:proofErr w:type="spellEnd"/>
-      <w:r>
-        <w:t xml:space="preserve"> estimator map at </w:t>
+        <w:t xml:space="preserve">The majority of work in this project was around data cleanup. The model training and evaluation was relatively straight forward. I used the Scikit estimator map at </w:t>
       </w:r>
       <w:r>
         <w:t>this</w:t>
@@ -3273,11 +2747,9 @@
       <w:r>
         <w:t xml:space="preserve">I decided to try several classifiers with default values and compare their results. All my implementation is in </w:t>
       </w:r>
-      <w:proofErr w:type="spellStart"/>
       <w:r>
         <w:t>Lending_Tree_Loan_Prediction.ipynb</w:t>
       </w:r>
-      <w:proofErr w:type="spellEnd"/>
       <w:r>
         <w:t xml:space="preserve"> in the root folder. </w:t>
       </w:r>
@@ -3290,7 +2762,16 @@
         <w:t xml:space="preserve">I split the data in train and test set before training the model. The split size is 0.3. Below is the </w:t>
       </w:r>
       <w:r>
-        <w:t>list of all the classifiers I tried and their corresponding result</w:t>
+        <w:t>list</w:t>
+      </w:r>
+      <w:r>
+        <w:t xml:space="preserve"> of all the classifiers </w:t>
+      </w:r>
+      <w:r>
+        <w:t>and their corresponding result</w:t>
+      </w:r>
+      <w:r>
+        <w:t>s</w:t>
       </w:r>
       <w:r>
         <w:t xml:space="preserve"> for the test set</w:t>
@@ -3364,25 +2845,7 @@
           <w:szCs w:val="21"/>
         </w:rPr>
         <w:tab/>
-        <w:t xml:space="preserve">     </w:t>
-      </w:r>
-      <w:proofErr w:type="gramStart"/>
-      <w:r>
-        <w:rPr>
-          <w:color w:val="000000"/>
-          <w:sz w:val="21"/>
-          <w:szCs w:val="21"/>
-        </w:rPr>
-        <w:t>precision</w:t>
-      </w:r>
-      <w:proofErr w:type="gramEnd"/>
-      <w:r>
-        <w:rPr>
-          <w:color w:val="000000"/>
-          <w:sz w:val="21"/>
-          <w:szCs w:val="21"/>
-        </w:rPr>
-        <w:t xml:space="preserve">    recall  f1-score   support</w:t>
+        <w:t xml:space="preserve">     precision    recall  f1-score   support</w:t>
       </w:r>
     </w:p>
     <w:p>
@@ -3476,27 +2939,7 @@
           <w:sz w:val="21"/>
           <w:szCs w:val="21"/>
         </w:rPr>
-        <w:t xml:space="preserve">     </w:t>
-      </w:r>
-      <w:proofErr w:type="spellStart"/>
-      <w:proofErr w:type="gramStart"/>
-      <w:r>
-        <w:rPr>
-          <w:color w:val="000000"/>
-          <w:sz w:val="21"/>
-          <w:szCs w:val="21"/>
-        </w:rPr>
-        <w:t>avg</w:t>
-      </w:r>
-      <w:proofErr w:type="spellEnd"/>
-      <w:proofErr w:type="gramEnd"/>
-      <w:r>
-        <w:rPr>
-          <w:color w:val="000000"/>
-          <w:sz w:val="21"/>
-          <w:szCs w:val="21"/>
-        </w:rPr>
-        <w:t xml:space="preserve"> / total       0.97      0.97      0.96     11707</w:t>
+        <w:t xml:space="preserve">     avg / total       0.97      0.97      0.96     11707</w:t>
       </w:r>
     </w:p>
     <w:p>
@@ -3541,13 +2984,8 @@
         </w:numPr>
         <w:spacing w:before="240" w:after="0"/>
       </w:pPr>
-      <w:proofErr w:type="spellStart"/>
-      <w:r>
-        <w:t>LinearSVC</w:t>
-      </w:r>
-      <w:proofErr w:type="spellEnd"/>
-      <w:r>
-        <w:t>: I trained the Linear SVC with all the default parameters</w:t>
+      <w:r>
+        <w:t>LinearSVC: I trained the Linear SVC with all the default parameters</w:t>
       </w:r>
       <w:r>
         <w:t xml:space="preserve"> on the same training data set</w:t>
@@ -3591,25 +3029,7 @@
           <w:szCs w:val="21"/>
         </w:rPr>
         <w:tab/>
-        <w:t xml:space="preserve">      </w:t>
-      </w:r>
-      <w:proofErr w:type="gramStart"/>
-      <w:r>
-        <w:rPr>
-          <w:color w:val="000000"/>
-          <w:sz w:val="21"/>
-          <w:szCs w:val="21"/>
-        </w:rPr>
-        <w:t>precision</w:t>
-      </w:r>
-      <w:proofErr w:type="gramEnd"/>
-      <w:r>
-        <w:rPr>
-          <w:color w:val="000000"/>
-          <w:sz w:val="21"/>
-          <w:szCs w:val="21"/>
-        </w:rPr>
-        <w:t xml:space="preserve">    recall  f1-score   support</w:t>
+        <w:t xml:space="preserve">      precision    recall  f1-score   support</w:t>
       </w:r>
     </w:p>
     <w:p>
@@ -3702,25 +3122,13 @@
           <w:szCs w:val="21"/>
         </w:rPr>
       </w:pPr>
-      <w:proofErr w:type="spellStart"/>
-      <w:proofErr w:type="gramStart"/>
-      <w:r>
-        <w:rPr>
-          <w:color w:val="000000"/>
-          <w:sz w:val="21"/>
-          <w:szCs w:val="21"/>
-        </w:rPr>
-        <w:t>avg</w:t>
-      </w:r>
-      <w:proofErr w:type="spellEnd"/>
-      <w:proofErr w:type="gramEnd"/>
-      <w:r>
-        <w:rPr>
-          <w:color w:val="000000"/>
-          <w:sz w:val="21"/>
-          <w:szCs w:val="21"/>
-        </w:rPr>
-        <w:t xml:space="preserve"> / total       0.96      0.96      0.96     11707</w:t>
+      <w:r>
+        <w:rPr>
+          <w:color w:val="000000"/>
+          <w:sz w:val="21"/>
+          <w:szCs w:val="21"/>
+        </w:rPr>
+        <w:t>avg / total       0.96      0.96      0.96     11707</w:t>
       </w:r>
     </w:p>
     <w:p>
@@ -3743,15 +3151,7 @@
         <w:t xml:space="preserve">Random Forest: </w:t>
       </w:r>
       <w:r>
-        <w:t xml:space="preserve">I trained </w:t>
-      </w:r>
-      <w:proofErr w:type="spellStart"/>
-      <w:r>
-        <w:t>RandomForest</w:t>
-      </w:r>
-      <w:proofErr w:type="spellEnd"/>
-      <w:r>
-        <w:t xml:space="preserve"> classifie</w:t>
+        <w:t>I trained RandomForest classifie</w:t>
       </w:r>
       <w:r>
         <w:t>r on the same training data set with 200 estimators. I also tried with 600 estimators and the results were the same.</w:t>
@@ -3777,6 +3177,7 @@
           <w:sz w:val="21"/>
           <w:szCs w:val="21"/>
         </w:rPr>
+        <w:lastRenderedPageBreak/>
         <w:tab/>
       </w:r>
       <w:r>
@@ -3794,24 +3195,7 @@
           <w:szCs w:val="21"/>
         </w:rPr>
         <w:tab/>
-      </w:r>
-      <w:proofErr w:type="gramStart"/>
-      <w:r>
-        <w:rPr>
-          <w:color w:val="000000"/>
-          <w:sz w:val="21"/>
-          <w:szCs w:val="21"/>
-        </w:rPr>
-        <w:t>precision</w:t>
-      </w:r>
-      <w:proofErr w:type="gramEnd"/>
-      <w:r>
-        <w:rPr>
-          <w:color w:val="000000"/>
-          <w:sz w:val="21"/>
-          <w:szCs w:val="21"/>
-        </w:rPr>
-        <w:t xml:space="preserve">    recall  f1-score   support</w:t>
+        <w:t>precision    recall  f1-score   support</w:t>
       </w:r>
     </w:p>
     <w:p>
@@ -3904,25 +3288,13 @@
           <w:szCs w:val="21"/>
         </w:rPr>
       </w:pPr>
-      <w:proofErr w:type="spellStart"/>
-      <w:proofErr w:type="gramStart"/>
-      <w:r>
-        <w:rPr>
-          <w:color w:val="000000"/>
-          <w:sz w:val="21"/>
-          <w:szCs w:val="21"/>
-        </w:rPr>
-        <w:t>avg</w:t>
-      </w:r>
-      <w:proofErr w:type="spellEnd"/>
-      <w:proofErr w:type="gramEnd"/>
-      <w:r>
-        <w:rPr>
-          <w:color w:val="000000"/>
-          <w:sz w:val="21"/>
-          <w:szCs w:val="21"/>
-        </w:rPr>
-        <w:t xml:space="preserve"> / total       0.97      0.97      0.97     11707</w:t>
+      <w:r>
+        <w:rPr>
+          <w:color w:val="000000"/>
+          <w:sz w:val="21"/>
+          <w:szCs w:val="21"/>
+        </w:rPr>
+        <w:t>avg / total       0.97      0.97      0.97     11707</w:t>
       </w:r>
     </w:p>
     <w:p>
@@ -4018,15 +3390,7 @@
         <w:spacing w:before="240" w:after="0"/>
       </w:pPr>
       <w:r>
-        <w:t xml:space="preserve">As we saw in the previous section, both </w:t>
-      </w:r>
-      <w:proofErr w:type="spellStart"/>
-      <w:r>
-        <w:t>LinearSVC</w:t>
-      </w:r>
-      <w:proofErr w:type="spellEnd"/>
-      <w:r>
-        <w:t xml:space="preserve"> and Random Forest performs extremely well on the classification with</w:t>
+        <w:t>As we saw in the previous section, both LinearSVC and Random Forest performs extremely well on the classification with</w:t>
       </w:r>
       <w:r>
         <w:t>out</w:t>
@@ -4068,19 +3432,20 @@
         <w:t xml:space="preserve">Number of charged off loans is almost 0.14 (or 14%). The f1 score of the random forest classifier is 0.97 on a test set of 11k. It is quite clear that the model can outperform an educated guess by a huge margin. </w:t>
       </w:r>
       <w:r>
-        <w:t>The f1 score for the model is also significantly higher than the benchmark score I set. This model performs better</w:t>
+        <w:lastRenderedPageBreak/>
+        <w:t>The f1 score for the model is also significantly h</w:t>
+      </w:r>
+      <w:r>
+        <w:t>igher than the benchmark score</w:t>
+      </w:r>
+      <w:r>
+        <w:t>. This model performs better</w:t>
       </w:r>
       <w:r>
         <w:t xml:space="preserve"> in both, f1 score and the precision,</w:t>
       </w:r>
-      <w:bookmarkStart w:id="0" w:name="_GoBack"/>
-      <w:bookmarkEnd w:id="0"/>
-      <w:r>
-        <w:t xml:space="preserve"> than the other two models I referenced in the </w:t>
-      </w:r>
-      <w:r>
-        <w:lastRenderedPageBreak/>
-        <w:t xml:space="preserve">benchmark section. Those studies were conducted a few years ago and the data size has grown significantly since then. More data can explain (at least partially) the difference between </w:t>
+      <w:r>
+        <w:t xml:space="preserve"> than the other two models I referenced in the benchmark section. Those studies were conducted a few years ago and the data size has grown significantly since then. More data can explain (at least partially) the difference between </w:t>
       </w:r>
       <w:r>
         <w:t xml:space="preserve">the performance of these models. </w:t>
@@ -4124,7 +3489,575 @@
         <w:t>Free-Form Visualization</w:t>
       </w:r>
     </w:p>
-    <w:p/>
+    <w:p>
+      <w:r>
+        <w:t xml:space="preserve">This was an interesting part of the model exploration. From the beginning, I wanted to see if there are certain features which plays a prominent role in deciding the loan outcome. I </w:t>
+      </w:r>
+      <w:r>
+        <w:t>learned</w:t>
+      </w:r>
+      <w:r>
+        <w:t xml:space="preserve"> that a decision tree visualization can give me a great insight </w:t>
+      </w:r>
+      <w:r>
+        <w:t>in the relationship of</w:t>
+      </w:r>
+      <w:r>
+        <w:t xml:space="preserve"> certain features </w:t>
+      </w:r>
+      <w:r>
+        <w:t xml:space="preserve">and </w:t>
+      </w:r>
+      <w:r>
+        <w:t xml:space="preserve">the </w:t>
+      </w:r>
+      <w:r>
+        <w:t xml:space="preserve">loan </w:t>
+      </w:r>
+      <w:r>
+        <w:t xml:space="preserve">outcome. </w:t>
+      </w:r>
+    </w:p>
+    <w:p>
+      <w:r>
+        <w:t xml:space="preserve">Before doing that, I wanted to see how the f1 score and </w:t>
+      </w:r>
+      <w:r>
+        <w:t xml:space="preserve">the </w:t>
+      </w:r>
+      <w:r>
+        <w:t xml:space="preserve">precision </w:t>
+      </w:r>
+      <w:r>
+        <w:t>score changes</w:t>
+      </w:r>
+      <w:r>
+        <w:t xml:space="preserve"> with tree depth. The following </w:t>
+      </w:r>
+      <w:r>
+        <w:t>plots</w:t>
+      </w:r>
+      <w:r>
+        <w:t xml:space="preserve"> </w:t>
+      </w:r>
+      <w:r>
+        <w:t>s</w:t>
+      </w:r>
+      <w:r>
+        <w:t xml:space="preserve">how the trend of f1 score and precision with tree depth. </w:t>
+      </w:r>
+    </w:p>
+    <w:p>
+      <w:r>
+        <w:rPr>
+          <w:noProof/>
+        </w:rPr>
+        <w:lastRenderedPageBreak/>
+        <w:drawing>
+          <wp:inline distT="0" distB="0" distL="0" distR="0">
+            <wp:extent cx="4763585" cy="3467890"/>
+            <wp:effectExtent l="0" t="0" r="0" b="0"/>
+            <wp:docPr id="4" name="Picture 4"/>
+            <wp:cNvGraphicFramePr>
+              <a:graphicFrameLocks xmlns:a="http://schemas.openxmlformats.org/drawingml/2006/main" noChangeAspect="1"/>
+            </wp:cNvGraphicFramePr>
+            <a:graphic xmlns:a="http://schemas.openxmlformats.org/drawingml/2006/main">
+              <a:graphicData uri="http://schemas.openxmlformats.org/drawingml/2006/picture">
+                <pic:pic xmlns:pic="http://schemas.openxmlformats.org/drawingml/2006/picture">
+                  <pic:nvPicPr>
+                    <pic:cNvPr id="4" name="decision tree depth vs f1score.png"/>
+                    <pic:cNvPicPr/>
+                  </pic:nvPicPr>
+                  <pic:blipFill>
+                    <a:blip r:embed="rId11">
+                      <a:extLst>
+                        <a:ext uri="{28A0092B-C50C-407E-A947-70E740481C1C}">
+                          <a14:useLocalDpi xmlns:a14="http://schemas.microsoft.com/office/drawing/2010/main" val="0"/>
+                        </a:ext>
+                      </a:extLst>
+                    </a:blip>
+                    <a:stretch>
+                      <a:fillRect/>
+                    </a:stretch>
+                  </pic:blipFill>
+                  <pic:spPr>
+                    <a:xfrm>
+                      <a:off x="0" y="0"/>
+                      <a:ext cx="4763585" cy="3467890"/>
+                    </a:xfrm>
+                    <a:prstGeom prst="rect">
+                      <a:avLst/>
+                    </a:prstGeom>
+                  </pic:spPr>
+                </pic:pic>
+              </a:graphicData>
+            </a:graphic>
+          </wp:inline>
+        </w:drawing>
+      </w:r>
+      <w:r>
+        <w:rPr>
+          <w:noProof/>
+        </w:rPr>
+        <w:drawing>
+          <wp:inline distT="0" distB="0" distL="0" distR="0">
+            <wp:extent cx="4763585" cy="3467890"/>
+            <wp:effectExtent l="0" t="0" r="0" b="0"/>
+            <wp:docPr id="5" name="Picture 5"/>
+            <wp:cNvGraphicFramePr>
+              <a:graphicFrameLocks xmlns:a="http://schemas.openxmlformats.org/drawingml/2006/main" noChangeAspect="1"/>
+            </wp:cNvGraphicFramePr>
+            <a:graphic xmlns:a="http://schemas.openxmlformats.org/drawingml/2006/main">
+              <a:graphicData uri="http://schemas.openxmlformats.org/drawingml/2006/picture">
+                <pic:pic xmlns:pic="http://schemas.openxmlformats.org/drawingml/2006/picture">
+                  <pic:nvPicPr>
+                    <pic:cNvPr id="5" name="decision tree depth vs precision.png"/>
+                    <pic:cNvPicPr/>
+                  </pic:nvPicPr>
+                  <pic:blipFill>
+                    <a:blip r:embed="rId12">
+                      <a:extLst>
+                        <a:ext uri="{28A0092B-C50C-407E-A947-70E740481C1C}">
+                          <a14:useLocalDpi xmlns:a14="http://schemas.microsoft.com/office/drawing/2010/main" val="0"/>
+                        </a:ext>
+                      </a:extLst>
+                    </a:blip>
+                    <a:stretch>
+                      <a:fillRect/>
+                    </a:stretch>
+                  </pic:blipFill>
+                  <pic:spPr>
+                    <a:xfrm>
+                      <a:off x="0" y="0"/>
+                      <a:ext cx="4763585" cy="3467890"/>
+                    </a:xfrm>
+                    <a:prstGeom prst="rect">
+                      <a:avLst/>
+                    </a:prstGeom>
+                  </pic:spPr>
+                </pic:pic>
+              </a:graphicData>
+            </a:graphic>
+          </wp:inline>
+        </w:drawing>
+      </w:r>
+    </w:p>
+    <w:p>
+      <w:r>
+        <w:t>As we can see the, the f1 score improves with d</w:t>
+      </w:r>
+      <w:r>
+        <w:t xml:space="preserve">epth and then starts decreasing. </w:t>
+      </w:r>
+      <w:r>
+        <w:t xml:space="preserve">It is noteworthy that the f1 score is very high in the beginning itself. It is clear that there are some features which play a very prominent role in predicting the loan outcome. </w:t>
+      </w:r>
+    </w:p>
+    <w:p>
+      <w:r>
+        <w:t xml:space="preserve">To get the decision tree visualization, </w:t>
+      </w:r>
+      <w:r>
+        <w:t xml:space="preserve">I generate the dotfile using graphviz library and then use http://webgraphviz.com/ to generate the </w:t>
+      </w:r>
+      <w:r>
+        <w:t>visualization</w:t>
+      </w:r>
+      <w:r>
+        <w:t xml:space="preserve"> from the dotfile.</w:t>
+      </w:r>
+      <w:r>
+        <w:t xml:space="preserve"> </w:t>
+      </w:r>
+    </w:p>
+    <w:p>
+      <w:r>
+        <w:lastRenderedPageBreak/>
+        <w:t>Below is the visualization for depth 1:</w:t>
+      </w:r>
+    </w:p>
+    <w:p>
+      <w:r>
+        <w:rPr>
+          <w:noProof/>
+        </w:rPr>
+        <w:drawing>
+          <wp:inline distT="0" distB="0" distL="0" distR="0" wp14:anchorId="04E0E7D8" wp14:editId="07B32B5B">
+            <wp:extent cx="5943600" cy="3763010"/>
+            <wp:effectExtent l="0" t="0" r="0" b="8890"/>
+            <wp:docPr id="6" name="Picture 6"/>
+            <wp:cNvGraphicFramePr>
+              <a:graphicFrameLocks xmlns:a="http://schemas.openxmlformats.org/drawingml/2006/main" noChangeAspect="1"/>
+            </wp:cNvGraphicFramePr>
+            <a:graphic xmlns:a="http://schemas.openxmlformats.org/drawingml/2006/main">
+              <a:graphicData uri="http://schemas.openxmlformats.org/drawingml/2006/picture">
+                <pic:pic xmlns:pic="http://schemas.openxmlformats.org/drawingml/2006/picture">
+                  <pic:nvPicPr>
+                    <pic:cNvPr id="1" name=""/>
+                    <pic:cNvPicPr/>
+                  </pic:nvPicPr>
+                  <pic:blipFill>
+                    <a:blip r:embed="rId13"/>
+                    <a:stretch>
+                      <a:fillRect/>
+                    </a:stretch>
+                  </pic:blipFill>
+                  <pic:spPr>
+                    <a:xfrm>
+                      <a:off x="0" y="0"/>
+                      <a:ext cx="5943600" cy="3763010"/>
+                    </a:xfrm>
+                    <a:prstGeom prst="rect">
+                      <a:avLst/>
+                    </a:prstGeom>
+                  </pic:spPr>
+                </pic:pic>
+              </a:graphicData>
+            </a:graphic>
+          </wp:inline>
+        </w:drawing>
+      </w:r>
+    </w:p>
+    <w:p>
+      <w:r>
+        <w:t>For depth 2</w:t>
+      </w:r>
+      <w:r>
+        <w:t>,</w:t>
+      </w:r>
+      <w:r>
+        <w:t xml:space="preserve"> the visualization is as follows:</w:t>
+      </w:r>
+    </w:p>
+    <w:p>
+      <w:r>
+        <w:rPr>
+          <w:noProof/>
+        </w:rPr>
+        <w:drawing>
+          <wp:inline distT="0" distB="0" distL="0" distR="0" wp14:anchorId="5156F52E" wp14:editId="27374B88">
+            <wp:extent cx="5943600" cy="3062605"/>
+            <wp:effectExtent l="0" t="0" r="0" b="4445"/>
+            <wp:docPr id="7" name="Picture 7"/>
+            <wp:cNvGraphicFramePr>
+              <a:graphicFrameLocks xmlns:a="http://schemas.openxmlformats.org/drawingml/2006/main" noChangeAspect="1"/>
+            </wp:cNvGraphicFramePr>
+            <a:graphic xmlns:a="http://schemas.openxmlformats.org/drawingml/2006/main">
+              <a:graphicData uri="http://schemas.openxmlformats.org/drawingml/2006/picture">
+                <pic:pic xmlns:pic="http://schemas.openxmlformats.org/drawingml/2006/picture">
+                  <pic:nvPicPr>
+                    <pic:cNvPr id="1" name=""/>
+                    <pic:cNvPicPr/>
+                  </pic:nvPicPr>
+                  <pic:blipFill>
+                    <a:blip r:embed="rId14"/>
+                    <a:stretch>
+                      <a:fillRect/>
+                    </a:stretch>
+                  </pic:blipFill>
+                  <pic:spPr>
+                    <a:xfrm>
+                      <a:off x="0" y="0"/>
+                      <a:ext cx="5943600" cy="3062605"/>
+                    </a:xfrm>
+                    <a:prstGeom prst="rect">
+                      <a:avLst/>
+                    </a:prstGeom>
+                  </pic:spPr>
+                </pic:pic>
+              </a:graphicData>
+            </a:graphic>
+          </wp:inline>
+        </w:drawing>
+      </w:r>
+    </w:p>
+    <w:p>
+      <w:r>
+        <w:t>For depth 3:</w:t>
+      </w:r>
+    </w:p>
+    <w:p>
+      <w:r>
+        <w:rPr>
+          <w:noProof/>
+        </w:rPr>
+        <w:lastRenderedPageBreak/>
+        <w:drawing>
+          <wp:inline distT="0" distB="0" distL="0" distR="0" wp14:anchorId="3600E70E" wp14:editId="43AE1317">
+            <wp:extent cx="5943600" cy="2183130"/>
+            <wp:effectExtent l="0" t="0" r="0" b="7620"/>
+            <wp:docPr id="8" name="Picture 8"/>
+            <wp:cNvGraphicFramePr>
+              <a:graphicFrameLocks xmlns:a="http://schemas.openxmlformats.org/drawingml/2006/main" noChangeAspect="1"/>
+            </wp:cNvGraphicFramePr>
+            <a:graphic xmlns:a="http://schemas.openxmlformats.org/drawingml/2006/main">
+              <a:graphicData uri="http://schemas.openxmlformats.org/drawingml/2006/picture">
+                <pic:pic xmlns:pic="http://schemas.openxmlformats.org/drawingml/2006/picture">
+                  <pic:nvPicPr>
+                    <pic:cNvPr id="1" name=""/>
+                    <pic:cNvPicPr/>
+                  </pic:nvPicPr>
+                  <pic:blipFill>
+                    <a:blip r:embed="rId15"/>
+                    <a:stretch>
+                      <a:fillRect/>
+                    </a:stretch>
+                  </pic:blipFill>
+                  <pic:spPr>
+                    <a:xfrm>
+                      <a:off x="0" y="0"/>
+                      <a:ext cx="5943600" cy="2183130"/>
+                    </a:xfrm>
+                    <a:prstGeom prst="rect">
+                      <a:avLst/>
+                    </a:prstGeom>
+                  </pic:spPr>
+                </pic:pic>
+              </a:graphicData>
+            </a:graphic>
+          </wp:inline>
+        </w:drawing>
+      </w:r>
+    </w:p>
+    <w:p>
+      <w:r>
+        <w:t>It is not possible to clearly show the visualization for depth more than 3. I have attached the dotfiles for up to depth 30 in the folder “</w:t>
+      </w:r>
+      <w:r>
+        <w:t>Plots and images\Dotplot files</w:t>
+      </w:r>
+      <w:r>
+        <w:t>”</w:t>
+      </w:r>
+    </w:p>
+    <w:p>
+      <w:r>
+        <w:t xml:space="preserve">By looking at the visualization, it appears that the following features play a major role in predicting the outcome. </w:t>
+      </w:r>
+    </w:p>
+    <w:p>
+      <w:pPr>
+        <w:pStyle w:val="NoSpacing"/>
+        <w:spacing w:line="276" w:lineRule="auto"/>
+      </w:pPr>
+      <w:r>
+        <w:t>total_pymnt_inv</w:t>
+      </w:r>
+      <w:r>
+        <w:t xml:space="preserve">: </w:t>
+      </w:r>
+      <w:r>
+        <w:t>Payments received to date for portion of total amount funded by investors</w:t>
+      </w:r>
+    </w:p>
+    <w:p>
+      <w:pPr>
+        <w:pStyle w:val="NoSpacing"/>
+        <w:spacing w:line="276" w:lineRule="auto"/>
+      </w:pPr>
+      <w:r>
+        <w:t>int_rate</w:t>
+      </w:r>
+      <w:r>
+        <w:tab/>
+      </w:r>
+      <w:r>
+        <w:t xml:space="preserve">: </w:t>
+      </w:r>
+      <w:r>
+        <w:t>Interest Rate on the loan</w:t>
+      </w:r>
+    </w:p>
+    <w:p>
+      <w:pPr>
+        <w:pStyle w:val="NoSpacing"/>
+        <w:spacing w:line="276" w:lineRule="auto"/>
+      </w:pPr>
+      <w:r>
+        <w:t>funded_amnt_inv</w:t>
+      </w:r>
+      <w:r>
+        <w:t xml:space="preserve">: </w:t>
+      </w:r>
+      <w:r>
+        <w:t>The total amount committed by investors for that loan at that point in time.</w:t>
+      </w:r>
+      <w:r>
+        <w:t xml:space="preserve"> </w:t>
+      </w:r>
+    </w:p>
+    <w:p>
+      <w:pPr>
+        <w:spacing w:line="276" w:lineRule="auto"/>
+      </w:pPr>
+      <w:r>
+        <w:t xml:space="preserve">I am not sure why they play an important role in predicting the outcome. Perhaps a person with more domain knowledge can make sense of it. </w:t>
+      </w:r>
+    </w:p>
+    <w:p>
+      <w:r>
+        <w:t>I did a similar analysis on the linear svc model. I changed the value of max iteration in a loop and plotted the value of f1 score, precision and recall with iteration. For most part the results are not remarkable but there is one huge dive for</w:t>
+      </w:r>
+      <w:r>
+        <w:t xml:space="preserve"> the</w:t>
+      </w:r>
+      <w:r>
+        <w:t xml:space="preserve"> recall score when the number of max iteration is around 210. I am totally befuddled why we see that. Here are the plots:</w:t>
+      </w:r>
+    </w:p>
+    <w:p>
+      <w:r>
+        <w:rPr>
+          <w:noProof/>
+        </w:rPr>
+        <w:lastRenderedPageBreak/>
+        <w:drawing>
+          <wp:inline distT="0" distB="0" distL="0" distR="0">
+            <wp:extent cx="4763585" cy="3467890"/>
+            <wp:effectExtent l="0" t="0" r="0" b="0"/>
+            <wp:docPr id="9" name="Picture 9"/>
+            <wp:cNvGraphicFramePr>
+              <a:graphicFrameLocks xmlns:a="http://schemas.openxmlformats.org/drawingml/2006/main" noChangeAspect="1"/>
+            </wp:cNvGraphicFramePr>
+            <a:graphic xmlns:a="http://schemas.openxmlformats.org/drawingml/2006/main">
+              <a:graphicData uri="http://schemas.openxmlformats.org/drawingml/2006/picture">
+                <pic:pic xmlns:pic="http://schemas.openxmlformats.org/drawingml/2006/picture">
+                  <pic:nvPicPr>
+                    <pic:cNvPr id="9" name="linearsvc f1 score vs iteration.png"/>
+                    <pic:cNvPicPr/>
+                  </pic:nvPicPr>
+                  <pic:blipFill>
+                    <a:blip r:embed="rId16">
+                      <a:extLst>
+                        <a:ext uri="{28A0092B-C50C-407E-A947-70E740481C1C}">
+                          <a14:useLocalDpi xmlns:a14="http://schemas.microsoft.com/office/drawing/2010/main" val="0"/>
+                        </a:ext>
+                      </a:extLst>
+                    </a:blip>
+                    <a:stretch>
+                      <a:fillRect/>
+                    </a:stretch>
+                  </pic:blipFill>
+                  <pic:spPr>
+                    <a:xfrm>
+                      <a:off x="0" y="0"/>
+                      <a:ext cx="4763585" cy="3467890"/>
+                    </a:xfrm>
+                    <a:prstGeom prst="rect">
+                      <a:avLst/>
+                    </a:prstGeom>
+                  </pic:spPr>
+                </pic:pic>
+              </a:graphicData>
+            </a:graphic>
+          </wp:inline>
+        </w:drawing>
+      </w:r>
+      <w:r>
+        <w:rPr>
+          <w:noProof/>
+        </w:rPr>
+        <w:drawing>
+          <wp:inline distT="0" distB="0" distL="0" distR="0">
+            <wp:extent cx="4763585" cy="3467890"/>
+            <wp:effectExtent l="0" t="0" r="0" b="0"/>
+            <wp:docPr id="10" name="Picture 10"/>
+            <wp:cNvGraphicFramePr>
+              <a:graphicFrameLocks xmlns:a="http://schemas.openxmlformats.org/drawingml/2006/main" noChangeAspect="1"/>
+            </wp:cNvGraphicFramePr>
+            <a:graphic xmlns:a="http://schemas.openxmlformats.org/drawingml/2006/main">
+              <a:graphicData uri="http://schemas.openxmlformats.org/drawingml/2006/picture">
+                <pic:pic xmlns:pic="http://schemas.openxmlformats.org/drawingml/2006/picture">
+                  <pic:nvPicPr>
+                    <pic:cNvPr id="10" name="linearsvc precision vs iteration.png"/>
+                    <pic:cNvPicPr/>
+                  </pic:nvPicPr>
+                  <pic:blipFill>
+                    <a:blip r:embed="rId17">
+                      <a:extLst>
+                        <a:ext uri="{28A0092B-C50C-407E-A947-70E740481C1C}">
+                          <a14:useLocalDpi xmlns:a14="http://schemas.microsoft.com/office/drawing/2010/main" val="0"/>
+                        </a:ext>
+                      </a:extLst>
+                    </a:blip>
+                    <a:stretch>
+                      <a:fillRect/>
+                    </a:stretch>
+                  </pic:blipFill>
+                  <pic:spPr>
+                    <a:xfrm>
+                      <a:off x="0" y="0"/>
+                      <a:ext cx="4763585" cy="3467890"/>
+                    </a:xfrm>
+                    <a:prstGeom prst="rect">
+                      <a:avLst/>
+                    </a:prstGeom>
+                  </pic:spPr>
+                </pic:pic>
+              </a:graphicData>
+            </a:graphic>
+          </wp:inline>
+        </w:drawing>
+      </w:r>
+      <w:r>
+        <w:rPr>
+          <w:noProof/>
+        </w:rPr>
+        <w:lastRenderedPageBreak/>
+        <w:drawing>
+          <wp:inline distT="0" distB="0" distL="0" distR="0">
+            <wp:extent cx="4763585" cy="3467890"/>
+            <wp:effectExtent l="0" t="0" r="0" b="0"/>
+            <wp:docPr id="11" name="Picture 11"/>
+            <wp:cNvGraphicFramePr>
+              <a:graphicFrameLocks xmlns:a="http://schemas.openxmlformats.org/drawingml/2006/main" noChangeAspect="1"/>
+            </wp:cNvGraphicFramePr>
+            <a:graphic xmlns:a="http://schemas.openxmlformats.org/drawingml/2006/main">
+              <a:graphicData uri="http://schemas.openxmlformats.org/drawingml/2006/picture">
+                <pic:pic xmlns:pic="http://schemas.openxmlformats.org/drawingml/2006/picture">
+                  <pic:nvPicPr>
+                    <pic:cNvPr id="11" name="linearsvc recall vs iteration.png"/>
+                    <pic:cNvPicPr/>
+                  </pic:nvPicPr>
+                  <pic:blipFill>
+                    <a:blip r:embed="rId18">
+                      <a:extLst>
+                        <a:ext uri="{28A0092B-C50C-407E-A947-70E740481C1C}">
+                          <a14:useLocalDpi xmlns:a14="http://schemas.microsoft.com/office/drawing/2010/main" val="0"/>
+                        </a:ext>
+                      </a:extLst>
+                    </a:blip>
+                    <a:stretch>
+                      <a:fillRect/>
+                    </a:stretch>
+                  </pic:blipFill>
+                  <pic:spPr>
+                    <a:xfrm>
+                      <a:off x="0" y="0"/>
+                      <a:ext cx="4763585" cy="3467890"/>
+                    </a:xfrm>
+                    <a:prstGeom prst="rect">
+                      <a:avLst/>
+                    </a:prstGeom>
+                  </pic:spPr>
+                </pic:pic>
+              </a:graphicData>
+            </a:graphic>
+          </wp:inline>
+        </w:drawing>
+      </w:r>
+    </w:p>
+    <w:p>
+      <w:r>
+        <w:t>Notice the dip in the values for both the f1 score and the recall</w:t>
+      </w:r>
+      <w:r>
+        <w:t xml:space="preserve"> score</w:t>
+      </w:r>
+      <w:r>
+        <w:t xml:space="preserve">. F1 score dip can be explained by the dip in the recall score. I am not sure why recall drop to 0.55 from 1.0 at iteration 210. </w:t>
+      </w:r>
+    </w:p>
     <w:p>
       <w:pPr>
         <w:pStyle w:val="Title"/>
@@ -4160,13 +4093,13 @@
         <w:spacing w:before="240"/>
       </w:pPr>
       <w:r>
-        <w:t>Identified</w:t>
+        <w:t>Identify</w:t>
       </w:r>
       <w:r>
         <w:t xml:space="preserve"> the problem domain and </w:t>
       </w:r>
       <w:r>
-        <w:t>found</w:t>
+        <w:t>find</w:t>
       </w:r>
       <w:r>
         <w:t xml:space="preserve"> a relevant dataset</w:t>
@@ -4182,16 +4115,10 @@
         <w:spacing w:before="240"/>
       </w:pPr>
       <w:r>
-        <w:t>Download</w:t>
-      </w:r>
-      <w:r>
-        <w:t>ed</w:t>
-      </w:r>
-      <w:r>
-        <w:t xml:space="preserve"> the data and </w:t>
-      </w:r>
-      <w:r>
-        <w:t>did</w:t>
+        <w:t xml:space="preserve">Download the data and </w:t>
+      </w:r>
+      <w:r>
+        <w:t>do</w:t>
       </w:r>
       <w:r>
         <w:t xml:space="preserve"> a cursory analysis</w:t>
@@ -4207,7 +4134,10 @@
         <w:spacing w:before="240"/>
       </w:pPr>
       <w:r>
-        <w:t>Cleaned up the data</w:t>
+        <w:t>Clean</w:t>
+      </w:r>
+      <w:r>
+        <w:t xml:space="preserve"> up the data</w:t>
       </w:r>
     </w:p>
     <w:p>
@@ -4220,7 +4150,10 @@
         <w:spacing w:before="240"/>
       </w:pPr>
       <w:r>
-        <w:t xml:space="preserve">Did exploratory data analysis to find out the relevant </w:t>
+        <w:t>Do</w:t>
+      </w:r>
+      <w:r>
+        <w:t xml:space="preserve"> exploratory data analysis to find out the relevant </w:t>
       </w:r>
       <w:r>
         <w:t>features</w:t>
@@ -4236,7 +4169,10 @@
         <w:spacing w:before="240"/>
       </w:pPr>
       <w:r>
-        <w:t xml:space="preserve">Extracted the relevant data. </w:t>
+        <w:t>Extract</w:t>
+      </w:r>
+      <w:r>
+        <w:t xml:space="preserve"> the relevant data. </w:t>
       </w:r>
     </w:p>
     <w:p>
@@ -4249,7 +4185,10 @@
         <w:spacing w:before="240"/>
       </w:pPr>
       <w:r>
-        <w:t>Found a suitable classifier</w:t>
+        <w:t>Find</w:t>
+      </w:r>
+      <w:r>
+        <w:t xml:space="preserve"> a suitable classifier</w:t>
       </w:r>
     </w:p>
     <w:p>
@@ -4262,7 +4201,10 @@
         <w:spacing w:before="240"/>
       </w:pPr>
       <w:r>
-        <w:t>Trained the classifier on training data</w:t>
+        <w:t>Train</w:t>
+      </w:r>
+      <w:r>
+        <w:t xml:space="preserve"> the classifier on training data</w:t>
       </w:r>
     </w:p>
     <w:p>
@@ -4275,7 +4217,16 @@
         <w:spacing w:before="240"/>
       </w:pPr>
       <w:r>
-        <w:t>Ran the classifier on test data and measured the performance</w:t>
+        <w:t>Run</w:t>
+      </w:r>
+      <w:r>
+        <w:t xml:space="preserve"> the clas</w:t>
+      </w:r>
+      <w:r>
+        <w:t>sifier on test data and measure</w:t>
+      </w:r>
+      <w:r>
+        <w:t xml:space="preserve"> the performance</w:t>
       </w:r>
     </w:p>
     <w:p>
@@ -4297,23 +4248,40 @@
         <w:t>when</w:t>
       </w:r>
       <w:r>
-        <w:t xml:space="preserve"> I picked a real world problem and went through the entire process of cleaning, processing and prediction. I also looked at some of the </w:t>
-      </w:r>
-      <w:proofErr w:type="spellStart"/>
-      <w:r>
-        <w:t>kaggle</w:t>
-      </w:r>
-      <w:proofErr w:type="spellEnd"/>
-      <w:r>
-        <w:t xml:space="preserve"> datasets as an alternative. I found the </w:t>
-      </w:r>
-      <w:proofErr w:type="spellStart"/>
-      <w:r>
-        <w:t>kaggle</w:t>
-      </w:r>
-      <w:proofErr w:type="spellEnd"/>
-      <w:r>
-        <w:t xml:space="preserve"> datasets much cleaner and organized as compared to the Lending tree dataset and therefore less challenging. This project gave me confidence to explore the open source data on my own and to dive deep. I also learned that experimentation and iterative refinement plays a big role in Machine Learning. </w:t>
+        <w:t xml:space="preserve"> I picked a real world problem and went through the entire process of cleaning, processing and prediction. I also looked at some of the kaggle datasets as an alternative. I found </w:t>
+      </w:r>
+      <w:r>
+        <w:t xml:space="preserve">that </w:t>
+      </w:r>
+      <w:r>
+        <w:t xml:space="preserve">the kaggle datasets </w:t>
+      </w:r>
+      <w:r>
+        <w:t xml:space="preserve">are </w:t>
+      </w:r>
+      <w:r>
+        <w:t xml:space="preserve">much cleaner and organized as compared to the Lending tree dataset. This project gave me </w:t>
+      </w:r>
+      <w:r>
+        <w:lastRenderedPageBreak/>
+        <w:t xml:space="preserve">the </w:t>
+      </w:r>
+      <w:r>
+        <w:t xml:space="preserve">confidence to explore the </w:t>
+      </w:r>
+      <w:r>
+        <w:t>publically available</w:t>
+      </w:r>
+      <w:r>
+        <w:t xml:space="preserve"> data on my own and to dive deep. I also learned that</w:t>
+      </w:r>
+      <w:r>
+        <w:t xml:space="preserve"> the</w:t>
+      </w:r>
+      <w:bookmarkStart w:id="0" w:name="_GoBack"/>
+      <w:bookmarkEnd w:id="0"/>
+      <w:r>
+        <w:t xml:space="preserve"> experimentation and iterative refinement plays a big role in Machine Learning. </w:t>
       </w:r>
     </w:p>
     <w:p>
@@ -4352,19 +4320,7 @@
         <w:spacing w:before="240"/>
       </w:pPr>
       <w:r>
-        <w:t xml:space="preserve">The lending tree data set was skewed. The successfully paid loan samples dominated. The number of charged off loans were only 14%. It would be interesting to see how the model performs if we remove </w:t>
-      </w:r>
-      <w:r>
-        <w:lastRenderedPageBreak/>
-        <w:t xml:space="preserve">enough “paid off” loan samples to make the ratio 1:3 </w:t>
-      </w:r>
-      <w:proofErr w:type="spellStart"/>
-      <w:r>
-        <w:t>i.e</w:t>
-      </w:r>
-      <w:proofErr w:type="spellEnd"/>
-      <w:r>
-        <w:t xml:space="preserve"> 75% of one category and 25% of </w:t>
+        <w:t xml:space="preserve">The lending tree data set was skewed. The successfully paid loan samples dominated. The number of charged off loans were only 14%. It would be interesting to see how the model performs if we remove enough “paid off” loan samples to make the ratio 1:3 i.e 75% of one category and 25% of </w:t>
       </w:r>
       <w:r>
         <w:t>the other</w:t>
@@ -5641,6 +5597,18 @@
       <w:spacing w:after="0" w:line="240" w:lineRule="auto"/>
     </w:pPr>
   </w:style>
+  <w:style w:type="character" w:styleId="FollowedHyperlink">
+    <w:name w:val="FollowedHyperlink"/>
+    <w:basedOn w:val="DefaultParagraphFont"/>
+    <w:uiPriority w:val="99"/>
+    <w:semiHidden/>
+    <w:unhideWhenUsed/>
+    <w:rsid w:val="00946A03"/>
+    <w:rPr>
+      <w:color w:val="954F72" w:themeColor="followedHyperlink"/>
+      <w:u w:val="single"/>
+    </w:rPr>
+  </w:style>
 </w:styles>
 </file>
 

</xml_diff>